<commit_message>
various improvements, notably to Notes de cours.docx
</commit_message>
<xml_diff>
--- a/Documents/Notes de cours.docx
+++ b/Documents/Notes de cours.docx
@@ -2,8 +2,6 @@
 <file path=word/document.xml><?xml version="1.0" encoding="utf-8"?>
 <w:document xmlns:wpc="http://schemas.microsoft.com/office/word/2010/wordprocessingCanvas" xmlns:mc="http://schemas.openxmlformats.org/markup-compatibility/2006" xmlns:o="urn:schemas-microsoft-com:office:office" xmlns:r="http://schemas.openxmlformats.org/officeDocument/2006/relationships" xmlns:m="http://schemas.openxmlformats.org/officeDocument/2006/math" xmlns:v="urn:schemas-microsoft-com:vml" xmlns:wp14="http://schemas.microsoft.com/office/word/2010/wordprocessingDrawing" xmlns:wp="http://schemas.openxmlformats.org/drawingml/2006/wordprocessingDrawing" xmlns:w10="urn:schemas-microsoft-com:office:word" xmlns:w="http://schemas.openxmlformats.org/wordprocessingml/2006/main" xmlns:w14="http://schemas.microsoft.com/office/word/2010/wordml" xmlns:wpg="http://schemas.microsoft.com/office/word/2010/wordprocessingGroup" xmlns:wpi="http://schemas.microsoft.com/office/word/2010/wordprocessingInk" xmlns:wne="http://schemas.microsoft.com/office/word/2006/wordml" xmlns:wps="http://schemas.microsoft.com/office/word/2010/wordprocessingShape" mc:Ignorable="w14 wp14">
   <w:body>
-    <w:bookmarkStart w:id="0" w:name="_GoBack"/>
-    <w:bookmarkEnd w:id="0"/>
     <w:p>
       <w:pPr>
         <w:rPr>
@@ -82,7 +80,6 @@
                               <w:dataBinding w:prefixMappings="xmlns:ns0='http://purl.org/dc/elements/1.1/' xmlns:ns1='http://schemas.openxmlformats.org/package/2006/metadata/core-properties' " w:xpath="/ns1:coreProperties[1]/ns0:title[1]" w:storeItemID="{6C3C8BC8-F283-45AE-878A-BAB7291924A1}"/>
                               <w:text/>
                             </w:sdtPr>
-                            <w:sdtEndPr/>
                             <w:sdtContent>
                               <w:p>
                                 <w:r>
@@ -115,9 +112,9 @@
               </wp:anchor>
             </w:drawing>
           </mc:Choice>
-          <mc:Fallback xmlns:w15="http://schemas.microsoft.com/office/word/2012/wordml">
+          <mc:Fallback>
             <w:pict>
-              <v:shapetype w14:anchorId="21EB0B24" id="_x0000_t202" coordsize="21600,21600" o:spt="202" path="m,l,21600r21600,l21600,xe">
+              <v:shapetype id="_x0000_t202" coordsize="21600,21600" o:spt="202" path="m,l,21600r21600,l21600,xe">
                 <v:stroke joinstyle="miter"/>
                 <v:path gradientshapeok="t" o:connecttype="rect"/>
               </v:shapetype>
@@ -249,9 +246,9 @@
               </wp:anchor>
             </w:drawing>
           </mc:Choice>
-          <mc:Fallback xmlns:w15="http://schemas.microsoft.com/office/word/2012/wordml">
+          <mc:Fallback>
             <w:pict>
-              <v:shape w14:anchorId="0316D8E7" id="Zone de texte 7" o:spid="_x0000_s1027" type="#_x0000_t202" style="position:absolute;left:0;text-align:left;margin-left:230.2pt;margin-top:149pt;width:340.15pt;height:32.1pt;z-index:251669504;visibility:visible;mso-wrap-style:square;mso-width-percent:0;mso-height-percent:0;mso-wrap-distance-left:9pt;mso-wrap-distance-top:0;mso-wrap-distance-right:9pt;mso-wrap-distance-bottom:0;mso-position-horizontal:absolute;mso-position-horizontal-relative:left-margin-area;mso-position-vertical:absolute;mso-position-vertical-relative:margin;mso-width-percent:0;mso-height-percent:0;mso-width-relative:margin;mso-height-relative:margin;v-text-anchor:top" o:gfxdata="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" fillcolor="white [3201]" stroked="f" strokeweight=".5pt">
+              <v:shape id="Zone de texte 7" o:spid="_x0000_s1027" type="#_x0000_t202" style="position:absolute;left:0;text-align:left;margin-left:230.2pt;margin-top:149pt;width:340.15pt;height:32.1pt;z-index:251669504;visibility:visible;mso-wrap-style:square;mso-width-percent:0;mso-height-percent:0;mso-wrap-distance-left:9pt;mso-wrap-distance-top:0;mso-wrap-distance-right:9pt;mso-wrap-distance-bottom:0;mso-position-horizontal:absolute;mso-position-horizontal-relative:left-margin-area;mso-position-vertical:absolute;mso-position-vertical-relative:margin;mso-width-percent:0;mso-height-percent:0;mso-width-relative:margin;mso-height-relative:margin;v-text-anchor:top" o:gfxdata="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" fillcolor="white [3201]" stroked="f" strokeweight=".5pt">
                 <v:textbox>
                   <w:txbxContent>
                     <w:p>
@@ -363,9 +360,9 @@
               </wp:anchor>
             </w:drawing>
           </mc:Choice>
-          <mc:Fallback xmlns:w15="http://schemas.microsoft.com/office/word/2012/wordml">
+          <mc:Fallback>
             <w:pict>
-              <v:shape w14:anchorId="71E56E71" id="Zone de texte 12" o:spid="_x0000_s1028" type="#_x0000_t202" style="position:absolute;left:0;text-align:left;margin-left:230.2pt;margin-top:15.05pt;width:279.45pt;height:33.45pt;z-index:251674624;visibility:visible;mso-wrap-style:square;mso-width-percent:0;mso-height-percent:0;mso-wrap-distance-left:9pt;mso-wrap-distance-top:0;mso-wrap-distance-right:9pt;mso-wrap-distance-bottom:0;mso-position-horizontal:absolute;mso-position-horizontal-relative:left-margin-area;mso-position-vertical:absolute;mso-position-vertical-relative:text;mso-width-percent:0;mso-height-percent:0;mso-width-relative:margin;mso-height-relative:margin;v-text-anchor:top" o:gfxdata="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" fillcolor="white [3201]" stroked="f" strokeweight=".5pt">
+              <v:shape id="Zone de texte 12" o:spid="_x0000_s1028" type="#_x0000_t202" style="position:absolute;left:0;text-align:left;margin-left:230.2pt;margin-top:15.05pt;width:279.45pt;height:33.45pt;z-index:251674624;visibility:visible;mso-wrap-style:square;mso-width-percent:0;mso-height-percent:0;mso-wrap-distance-left:9pt;mso-wrap-distance-top:0;mso-wrap-distance-right:9pt;mso-wrap-distance-bottom:0;mso-position-horizontal:absolute;mso-position-horizontal-relative:left-margin-area;mso-position-vertical:absolute;mso-position-vertical-relative:text;mso-width-percent:0;mso-height-percent:0;mso-width-relative:margin;mso-height-relative:margin;v-text-anchor:top" o:gfxdata="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" fillcolor="white [3201]" stroked="f" strokeweight=".5pt">
                 <v:textbox>
                   <w:txbxContent>
                     <w:p>
@@ -471,9 +468,9 @@
               </wp:anchor>
             </w:drawing>
           </mc:Choice>
-          <mc:Fallback xmlns:w15="http://schemas.microsoft.com/office/word/2012/wordml">
+          <mc:Fallback>
             <w:pict>
-              <v:shape w14:anchorId="485979E5" id="Zone de texte 11" o:spid="_x0000_s1029" type="#_x0000_t202" style="position:absolute;left:0;text-align:left;margin-left:230.2pt;margin-top:571.8pt;width:279.45pt;height:30.1pt;z-index:251672576;visibility:visible;mso-wrap-style:square;mso-width-percent:0;mso-height-percent:0;mso-wrap-distance-left:9pt;mso-wrap-distance-top:0;mso-wrap-distance-right:9pt;mso-wrap-distance-bottom:0;mso-position-horizontal:absolute;mso-position-horizontal-relative:left-margin-area;mso-position-vertical:absolute;mso-position-vertical-relative:text;mso-width-percent:0;mso-height-percent:0;mso-width-relative:margin;mso-height-relative:margin;v-text-anchor:top" o:gfxdata="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" fillcolor="white [3201]" stroked="f" strokeweight=".5pt">
+              <v:shape id="Zone de texte 11" o:spid="_x0000_s1029" type="#_x0000_t202" style="position:absolute;left:0;text-align:left;margin-left:230.2pt;margin-top:571.8pt;width:279.45pt;height:30.1pt;z-index:251672576;visibility:visible;mso-wrap-style:square;mso-width-percent:0;mso-height-percent:0;mso-wrap-distance-left:9pt;mso-wrap-distance-top:0;mso-wrap-distance-right:9pt;mso-wrap-distance-bottom:0;mso-position-horizontal:absolute;mso-position-horizontal-relative:left-margin-area;mso-position-vertical:absolute;mso-position-vertical-relative:text;mso-width-percent:0;mso-height-percent:0;mso-width-relative:margin;mso-height-relative:margin;v-text-anchor:top" o:gfxdata="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" fillcolor="white [3201]" stroked="f" strokeweight=".5pt">
                 <v:textbox>
                   <w:txbxContent>
                     <w:p>
@@ -658,9 +655,9 @@
               </wp:anchor>
             </w:drawing>
           </mc:Choice>
-          <mc:Fallback xmlns:w15="http://schemas.microsoft.com/office/word/2012/wordml">
+          <mc:Fallback>
             <w:pict>
-              <v:shape w14:anchorId="6C55D6DE" id="Zone de texte 5" o:spid="_x0000_s1030" type="#_x0000_t202" style="position:absolute;left:0;text-align:left;margin-left:230.3pt;margin-top:601.75pt;width:135.4pt;height:24.7pt;z-index:251665408;visibility:visible;mso-wrap-style:square;mso-width-percent:0;mso-height-percent:0;mso-wrap-distance-left:9pt;mso-wrap-distance-top:0;mso-wrap-distance-right:9pt;mso-wrap-distance-bottom:0;mso-position-horizontal:absolute;mso-position-horizontal-relative:left-margin-area;mso-position-vertical:absolute;mso-position-vertical-relative:margin;mso-width-percent:0;mso-height-percent:0;mso-width-relative:margin;mso-height-relative:margin;v-text-anchor:top" o:gfxdata="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" fillcolor="white [3201]" stroked="f" strokeweight=".5pt">
+              <v:shape id="Zone de texte 5" o:spid="_x0000_s1030" type="#_x0000_t202" style="position:absolute;left:0;text-align:left;margin-left:230.3pt;margin-top:601.75pt;width:135.4pt;height:24.7pt;z-index:251665408;visibility:visible;mso-wrap-style:square;mso-width-percent:0;mso-height-percent:0;mso-wrap-distance-left:9pt;mso-wrap-distance-top:0;mso-wrap-distance-right:9pt;mso-wrap-distance-bottom:0;mso-position-horizontal:absolute;mso-position-horizontal-relative:left-margin-area;mso-position-vertical:absolute;mso-position-vertical-relative:margin;mso-width-percent:0;mso-height-percent:0;mso-width-relative:margin;mso-height-relative:margin;v-text-anchor:top" o:gfxdata="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" fillcolor="white [3201]" stroked="f" strokeweight=".5pt">
                 <v:textbox>
                   <w:txbxContent>
                     <w:p>
@@ -781,9 +778,9 @@
               </wp:anchor>
             </w:drawing>
           </mc:Choice>
-          <mc:Fallback xmlns:w15="http://schemas.microsoft.com/office/word/2012/wordml">
+          <mc:Fallback>
             <w:pict>
-              <v:shape w14:anchorId="71FB70FE" id="Zone de texte 2" o:spid="_x0000_s1031" type="#_x0000_t202" style="position:absolute;left:0;text-align:left;margin-left:230.3pt;margin-top:464.2pt;width:340.15pt;height:89.15pt;z-index:251661312;visibility:visible;mso-wrap-style:square;mso-width-percent:0;mso-height-percent:0;mso-wrap-distance-left:9pt;mso-wrap-distance-top:0;mso-wrap-distance-right:9pt;mso-wrap-distance-bottom:0;mso-position-horizontal:absolute;mso-position-horizontal-relative:left-margin-area;mso-position-vertical:absolute;mso-position-vertical-relative:margin;mso-width-percent:0;mso-height-percent:0;mso-width-relative:margin;mso-height-relative:margin;v-text-anchor:top" o:gfxdata="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" fillcolor="white [3201]" stroked="f" strokeweight=".5pt">
+              <v:shape id="Zone de texte 2" o:spid="_x0000_s1031" type="#_x0000_t202" style="position:absolute;left:0;text-align:left;margin-left:230.3pt;margin-top:464.2pt;width:340.15pt;height:89.15pt;z-index:251661312;visibility:visible;mso-wrap-style:square;mso-width-percent:0;mso-height-percent:0;mso-wrap-distance-left:9pt;mso-wrap-distance-top:0;mso-wrap-distance-right:9pt;mso-wrap-distance-bottom:0;mso-position-horizontal:absolute;mso-position-horizontal-relative:left-margin-area;mso-position-vertical:absolute;mso-position-vertical-relative:margin;mso-width-percent:0;mso-height-percent:0;mso-width-relative:margin;mso-height-relative:margin;v-text-anchor:top" o:gfxdata="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" fillcolor="white [3201]" stroked="f" strokeweight=".5pt">
                 <v:textbox>
                   <w:txbxContent>
                     <w:p>
@@ -3817,24 +3814,23 @@
         <w:pStyle w:val="TitreModule"/>
       </w:pPr>
       <w:r>
-        <w:lastRenderedPageBreak/>
         <w:t> </w:t>
       </w:r>
-      <w:bookmarkStart w:id="1" w:name="_Toc454365189"/>
+      <w:bookmarkStart w:id="0" w:name="_Toc454365189"/>
       <w:r>
         <w:t>Généralités</w:t>
       </w:r>
+      <w:bookmarkEnd w:id="0"/>
+    </w:p>
+    <w:p>
+      <w:pPr>
+        <w:pStyle w:val="Titre2"/>
+      </w:pPr>
+      <w:bookmarkStart w:id="1" w:name="_Toc454365190"/>
+      <w:r>
+        <w:t>Introduction</w:t>
+      </w:r>
       <w:bookmarkEnd w:id="1"/>
-    </w:p>
-    <w:p>
-      <w:pPr>
-        <w:pStyle w:val="Titre2"/>
-      </w:pPr>
-      <w:bookmarkStart w:id="2" w:name="_Toc454365190"/>
-      <w:r>
-        <w:t>Introduction</w:t>
-      </w:r>
-      <w:bookmarkEnd w:id="2"/>
     </w:p>
     <w:p>
       <w:r>
@@ -3859,11 +3855,11 @@
       <w:pPr>
         <w:pStyle w:val="Titre2"/>
       </w:pPr>
-      <w:bookmarkStart w:id="3" w:name="_Toc454365191"/>
+      <w:bookmarkStart w:id="2" w:name="_Toc454365191"/>
       <w:r>
         <w:t>Vocabulaire</w:t>
       </w:r>
-      <w:bookmarkEnd w:id="3"/>
+      <w:bookmarkEnd w:id="2"/>
     </w:p>
     <w:tbl>
       <w:tblPr>
@@ -4153,11 +4149,11 @@
       <w:pPr>
         <w:pStyle w:val="Titre2"/>
       </w:pPr>
-      <w:bookmarkStart w:id="4" w:name="_Toc454365192"/>
+      <w:bookmarkStart w:id="3" w:name="_Toc454365192"/>
       <w:r>
         <w:t>Notion de ventilation à haute fréquence</w:t>
       </w:r>
-      <w:bookmarkEnd w:id="4"/>
+      <w:bookmarkEnd w:id="3"/>
     </w:p>
     <w:p>
       <w:r>
@@ -4166,7 +4162,13 @@
     </w:p>
     <w:p>
       <w:r>
-        <w:t xml:space="preserve">Étant donné que les volumes courants sont trop petits pour que l’air alvéolaire soit expulsé hors des voies respiratoires, c’est plutôt par une augmentation de la diffusion que </w:t>
+        <w:t xml:space="preserve">Étant donné que les volumes courants sont trop petits pour que l’air alvéolaire soit expulsé hors des voies respiratoires, c’est </w:t>
+      </w:r>
+      <w:r>
+        <w:t>entre autres</w:t>
+      </w:r>
+      <w:r>
+        <w:t xml:space="preserve"> par une augmentation de la diffusion que </w:t>
       </w:r>
       <w:r>
         <w:t>ce type de</w:t>
@@ -4234,7 +4236,6 @@
         <w:pStyle w:val="Titre3"/>
       </w:pPr>
       <w:r>
-        <w:lastRenderedPageBreak/>
         <w:t>Relation fréquence – volume – ventilation</w:t>
       </w:r>
     </w:p>
@@ -4362,11 +4363,11 @@
       <w:pPr>
         <w:pStyle w:val="Titre2"/>
       </w:pPr>
-      <w:bookmarkStart w:id="5" w:name="_Toc454365193"/>
+      <w:bookmarkStart w:id="4" w:name="_Toc454365193"/>
       <w:r>
         <w:t>Particularité du VDR-4</w:t>
       </w:r>
-      <w:bookmarkEnd w:id="5"/>
+      <w:bookmarkEnd w:id="4"/>
     </w:p>
     <w:p>
       <w:r>
@@ -4429,27 +4430,14 @@
       <w:r>
         <w:t xml:space="preserve">Figure </w:t>
       </w:r>
-      <w:r>
-        <w:fldChar w:fldCharType="begin"/>
-      </w:r>
-      <w:r>
-        <w:instrText xml:space="preserve"> SEQ Figure \* ARABIC </w:instrText>
-      </w:r>
-      <w:r>
-        <w:fldChar w:fldCharType="separate"/>
-      </w:r>
-      <w:r>
-        <w:rPr>
-          <w:noProof/>
-        </w:rPr>
-        <w:t>1</w:t>
-      </w:r>
-      <w:r>
-        <w:rPr>
-          <w:noProof/>
-        </w:rPr>
-        <w:fldChar w:fldCharType="end"/>
-      </w:r>
+      <w:fldSimple w:instr=" SEQ Figure \* ARABIC ">
+        <w:r>
+          <w:rPr>
+            <w:noProof/>
+          </w:rPr>
+          <w:t>1</w:t>
+        </w:r>
+      </w:fldSimple>
       <w:r>
         <w:t xml:space="preserve"> – L’alternance entre deux amplitudes de percussions donne une apparence typique au tracé de la pression à l'ouverture des voies aérienne lors de la ventilation avec un VDR-4. Les phases inspiratoires et expiratoires à basse fréquence (convection) sont composées d’une succession d’inspiration et d’expirations à haute fréquence (percussions).</w:t>
       </w:r>
@@ -4458,15 +4446,14 @@
       <w:pPr>
         <w:pStyle w:val="TitreModule"/>
       </w:pPr>
-      <w:bookmarkStart w:id="6" w:name="_Toc454365194"/>
-      <w:r>
-        <w:lastRenderedPageBreak/>
+      <w:bookmarkStart w:id="5" w:name="_Toc454365194"/>
+      <w:r>
         <w:t>Composantes</w:t>
       </w:r>
       <w:r>
         <w:t xml:space="preserve"> du système</w:t>
       </w:r>
-      <w:bookmarkEnd w:id="6"/>
+      <w:bookmarkEnd w:id="5"/>
     </w:p>
     <w:p>
       <w:pPr>
@@ -4520,50 +4507,37 @@
       <w:pPr>
         <w:pStyle w:val="Lgende"/>
       </w:pPr>
-      <w:bookmarkStart w:id="7" w:name="_Ref450564902"/>
-      <w:bookmarkStart w:id="8" w:name="_Ref450564842"/>
+      <w:bookmarkStart w:id="6" w:name="_Ref450564902"/>
+      <w:bookmarkStart w:id="7" w:name="_Ref450564842"/>
       <w:r>
         <w:t xml:space="preserve">Figure </w:t>
       </w:r>
-      <w:r>
-        <w:fldChar w:fldCharType="begin"/>
-      </w:r>
-      <w:r>
-        <w:instrText xml:space="preserve"> SEQ Figure \* ARABIC </w:instrText>
-      </w:r>
-      <w:r>
-        <w:fldChar w:fldCharType="separate"/>
-      </w:r>
-      <w:r>
-        <w:rPr>
-          <w:noProof/>
-        </w:rPr>
-        <w:t>2</w:t>
-      </w:r>
-      <w:r>
-        <w:rPr>
-          <w:noProof/>
-        </w:rPr>
-        <w:fldChar w:fldCharType="end"/>
+      <w:fldSimple w:instr=" SEQ Figure \* ARABIC ">
+        <w:r>
+          <w:rPr>
+            <w:noProof/>
+          </w:rPr>
+          <w:t>2</w:t>
+        </w:r>
+      </w:fldSimple>
+      <w:bookmarkEnd w:id="6"/>
+      <w:r>
+        <w:t xml:space="preserve"> - </w:t>
+      </w:r>
+      <w:r>
+        <w:t>Composantes du système.</w:t>
       </w:r>
       <w:bookmarkEnd w:id="7"/>
-      <w:r>
-        <w:t xml:space="preserve"> - </w:t>
-      </w:r>
-      <w:r>
-        <w:t>Composantes du système.</w:t>
+    </w:p>
+    <w:p>
+      <w:pPr>
+        <w:pStyle w:val="Titre2"/>
+      </w:pPr>
+      <w:bookmarkStart w:id="8" w:name="_Toc454365195"/>
+      <w:r>
+        <w:t>Module de contrôle</w:t>
       </w:r>
       <w:bookmarkEnd w:id="8"/>
-    </w:p>
-    <w:p>
-      <w:pPr>
-        <w:pStyle w:val="Titre2"/>
-      </w:pPr>
-      <w:bookmarkStart w:id="9" w:name="_Toc454365195"/>
-      <w:r>
-        <w:t>Module de contrôle</w:t>
-      </w:r>
-      <w:bookmarkEnd w:id="9"/>
     </w:p>
     <w:p>
       <w:r>
@@ -4640,11 +4614,7 @@
         <w:t>(percussion et convection)</w:t>
       </w:r>
       <w:r>
-        <w:t xml:space="preserve">. </w:t>
-      </w:r>
-      <w:r>
-        <w:lastRenderedPageBreak/>
-        <w:t>Finalement, le module de contrôle comprend aussi une alarme de déconnection alimentée par une pile.</w:t>
+        <w:t>. Finalement, le module de contrôle comprend aussi une alarme de déconnection alimentée par une pile.</w:t>
       </w:r>
     </w:p>
     <w:p>
@@ -4767,27 +4737,14 @@
       <w:r>
         <w:t xml:space="preserve">Figure </w:t>
       </w:r>
-      <w:r>
-        <w:fldChar w:fldCharType="begin"/>
-      </w:r>
-      <w:r>
-        <w:instrText xml:space="preserve"> SEQ Figure \* ARABIC </w:instrText>
-      </w:r>
-      <w:r>
-        <w:fldChar w:fldCharType="separate"/>
-      </w:r>
-      <w:r>
-        <w:rPr>
-          <w:noProof/>
-        </w:rPr>
-        <w:t>3</w:t>
-      </w:r>
-      <w:r>
-        <w:rPr>
-          <w:noProof/>
-        </w:rPr>
-        <w:fldChar w:fldCharType="end"/>
-      </w:r>
+      <w:fldSimple w:instr=" SEQ Figure \* ARABIC ">
+        <w:r>
+          <w:rPr>
+            <w:noProof/>
+          </w:rPr>
+          <w:t>3</w:t>
+        </w:r>
+      </w:fldSimple>
       <w:r>
         <w:t xml:space="preserve"> - Fonctionnement d'une cartouche pneumatique. À mesure que la pression augmente derrière le diaphragme, celui-ci se déforme, emmenant  le piston à obstruer l’arrivée de gaz. Les ouvertures se trouvant </w:t>
       </w:r>
@@ -4862,27 +4819,14 @@
       <w:r>
         <w:t xml:space="preserve">Figure </w:t>
       </w:r>
-      <w:r>
-        <w:fldChar w:fldCharType="begin"/>
-      </w:r>
-      <w:r>
-        <w:instrText xml:space="preserve"> SEQ Figure \* ARABIC </w:instrText>
-      </w:r>
-      <w:r>
-        <w:fldChar w:fldCharType="separate"/>
-      </w:r>
-      <w:r>
-        <w:rPr>
-          <w:noProof/>
-        </w:rPr>
-        <w:t>4</w:t>
-      </w:r>
-      <w:r>
-        <w:rPr>
-          <w:noProof/>
-        </w:rPr>
-        <w:fldChar w:fldCharType="end"/>
-      </w:r>
+      <w:fldSimple w:instr=" SEQ Figure \* ARABIC ">
+        <w:r>
+          <w:rPr>
+            <w:noProof/>
+          </w:rPr>
+          <w:t>4</w:t>
+        </w:r>
+      </w:fldSimple>
       <w:r>
         <w:t xml:space="preserve"> - Pan</w:t>
       </w:r>
@@ -4897,12 +4841,11 @@
       <w:pPr>
         <w:pStyle w:val="Titre2"/>
       </w:pPr>
-      <w:bookmarkStart w:id="10" w:name="_Toc454365196"/>
-      <w:r>
-        <w:lastRenderedPageBreak/>
+      <w:bookmarkStart w:id="9" w:name="_Toc454365196"/>
+      <w:r>
         <w:t>Phasitron</w:t>
       </w:r>
-      <w:bookmarkEnd w:id="10"/>
+      <w:bookmarkEnd w:id="9"/>
       <w:r>
         <w:fldChar w:fldCharType="begin"/>
       </w:r>
@@ -6894,9 +6837,9 @@
               </wp:inline>
             </w:drawing>
           </mc:Choice>
-          <mc:Fallback xmlns:w15="http://schemas.microsoft.com/office/word/2012/wordml">
+          <mc:Fallback>
             <w:pict>
-              <v:group w14:anchorId="1ADEDAAA" id="Zone de dessin 573" o:spid="_x0000_s1032" editas="canvas" style="width:469.7pt;height:147.95pt;mso-position-horizontal-relative:char;mso-position-vertical-relative:line" coordsize="59651,18789" o:gfxdata="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">
+              <v:group id="Zone de dessin 573" o:spid="_x0000_s1032" editas="canvas" style="width:469.7pt;height:147.95pt;mso-position-horizontal-relative:char;mso-position-vertical-relative:line" coordsize="59651,18789" o:gfxdata="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">
                 <v:shapetype id="_x0000_t75" coordsize="21600,21600" o:spt="75" o:preferrelative="t" path="m@4@5l@4@11@9@11@9@5xe" filled="f" stroked="f">
                   <v:stroke joinstyle="miter"/>
                   <v:formulas>
@@ -6997,6 +6940,7 @@
                             <w:szCs w:val="20"/>
                           </w:rPr>
                         </w:pPr>
+                        <w:proofErr w:type="spellStart"/>
                         <w:r>
                           <w:rPr>
                             <w:rFonts w:cs="Arial"/>
@@ -7005,7 +6949,18 @@
                             <w:szCs w:val="20"/>
                             <w:lang w:val="en-US"/>
                           </w:rPr>
-                          <w:t xml:space="preserve">Appel </w:t>
+                          <w:t>Appel</w:t>
+                        </w:r>
+                        <w:proofErr w:type="spellEnd"/>
+                        <w:r>
+                          <w:rPr>
+                            <w:rFonts w:cs="Arial"/>
+                            <w:b/>
+                            <w:color w:val="000000"/>
+                            <w:szCs w:val="20"/>
+                            <w:lang w:val="en-US"/>
+                          </w:rPr>
+                          <w:t xml:space="preserve"> </w:t>
                         </w:r>
                         <w:proofErr w:type="spellStart"/>
                         <w:r>
@@ -7149,27 +7104,14 @@
       <w:r>
         <w:t xml:space="preserve">Figure </w:t>
       </w:r>
-      <w:r>
-        <w:fldChar w:fldCharType="begin"/>
-      </w:r>
-      <w:r>
-        <w:instrText xml:space="preserve"> SEQ Figure \* ARABIC </w:instrText>
-      </w:r>
-      <w:r>
-        <w:fldChar w:fldCharType="separate"/>
-      </w:r>
-      <w:r>
-        <w:rPr>
-          <w:noProof/>
-        </w:rPr>
-        <w:t>5</w:t>
-      </w:r>
-      <w:r>
-        <w:rPr>
-          <w:noProof/>
-        </w:rPr>
-        <w:fldChar w:fldCharType="end"/>
-      </w:r>
+      <w:fldSimple w:instr=" SEQ Figure \* ARABIC ">
+        <w:r>
+          <w:rPr>
+            <w:noProof/>
+          </w:rPr>
+          <w:t>5</w:t>
+        </w:r>
+      </w:fldSimple>
       <w:r>
         <w:t xml:space="preserve"> - Le phasitron.</w:t>
       </w:r>
@@ -7179,7 +7121,6 @@
         <w:pStyle w:val="Figure"/>
       </w:pPr>
       <w:r>
-        <w:lastRenderedPageBreak/>
         <w:drawing>
           <wp:inline distT="0" distB="0" distL="0" distR="0" wp14:anchorId="6BFA0B06" wp14:editId="7285C7B5">
             <wp:extent cx="5490210" cy="3983990"/>
@@ -7231,27 +7172,14 @@
       <w:r>
         <w:t xml:space="preserve">Figure </w:t>
       </w:r>
-      <w:r>
-        <w:fldChar w:fldCharType="begin"/>
-      </w:r>
-      <w:r>
-        <w:instrText xml:space="preserve"> SEQ Figure \* ARABIC </w:instrText>
-      </w:r>
-      <w:r>
-        <w:fldChar w:fldCharType="separate"/>
-      </w:r>
-      <w:r>
-        <w:rPr>
-          <w:noProof/>
-        </w:rPr>
-        <w:t>6</w:t>
-      </w:r>
-      <w:r>
-        <w:rPr>
-          <w:noProof/>
-        </w:rPr>
-        <w:fldChar w:fldCharType="end"/>
-      </w:r>
+      <w:fldSimple w:instr=" SEQ Figure \* ARABIC ">
+        <w:r>
+          <w:rPr>
+            <w:noProof/>
+          </w:rPr>
+          <w:t>6</w:t>
+        </w:r>
+      </w:fldSimple>
       <w:r>
         <w:t xml:space="preserve"> - Fonctionnement u phasitron. Le débit en provenance du module de contrôle déforme le diaphragme et déplace le tube de venturi vers l’avant lors de l’inspiration, obstruant ainsi l’orifice expiratoire. À l’expiration, le diaphragme reprend sa forme initiale et ramène le tube de venturi vers l’arrière, libérant ainsi l’orifice expiratoire.</w:t>
       </w:r>
@@ -7260,11 +7188,11 @@
       <w:pPr>
         <w:pStyle w:val="Titre2"/>
       </w:pPr>
-      <w:bookmarkStart w:id="11" w:name="_Toc454365197"/>
+      <w:bookmarkStart w:id="10" w:name="_Toc454365197"/>
       <w:r>
         <w:t>Système d’humidification</w:t>
       </w:r>
-      <w:bookmarkEnd w:id="11"/>
+      <w:bookmarkEnd w:id="10"/>
     </w:p>
     <w:p>
       <w:r>
@@ -7279,114 +7207,8 @@
       <w:r>
         <w:t xml:space="preserve"> sont aspiré par le tube de venturi du phasitron. </w:t>
       </w:r>
-    </w:p>
-    <w:p>
-      <w:r>
-        <w:t xml:space="preserve">Plusieurs institutions utilisant le VDR-4 jugent ce système d’humidification insuffisant et le combine ou remplace par un </w:t>
-      </w:r>
-      <w:r>
-        <w:t>(</w:t>
-      </w:r>
-      <w:r>
-        <w:t xml:space="preserve">ou </w:t>
-      </w:r>
-      <w:r>
-        <w:t xml:space="preserve">même </w:t>
-      </w:r>
-      <w:r>
-        <w:t>deux</w:t>
-      </w:r>
-      <w:r>
-        <w:t>)</w:t>
-      </w:r>
-      <w:r>
-        <w:t xml:space="preserve"> humidificateur chauffants</w:t>
-      </w:r>
-      <w:r>
-        <w:t xml:space="preserve"> (voir </w:t>
-      </w:r>
-      <w:r>
-        <w:fldChar w:fldCharType="begin"/>
-      </w:r>
-      <w:r>
-        <w:instrText xml:space="preserve"> REF _Ref450564902 \h </w:instrText>
-      </w:r>
-      <w:r>
-        <w:fldChar w:fldCharType="separate"/>
-      </w:r>
-      <w:r>
-        <w:t xml:space="preserve">Figure </w:t>
-      </w:r>
-      <w:r>
-        <w:rPr>
-          <w:noProof/>
-        </w:rPr>
-        <w:t>2</w:t>
-      </w:r>
-      <w:r>
-        <w:fldChar w:fldCharType="end"/>
-      </w:r>
-      <w:r>
-        <w:t>).</w:t>
-      </w:r>
-    </w:p>
-    <w:p>
-      <w:pPr>
-        <w:pStyle w:val="Titre2"/>
-      </w:pPr>
-      <w:bookmarkStart w:id="12" w:name="_Toc454365198"/>
-      <w:r>
-        <w:t>M</w:t>
-      </w:r>
-      <w:r>
-        <w:t>odule de monitorage (Monitron)</w:t>
-      </w:r>
-      <w:bookmarkEnd w:id="12"/>
-    </w:p>
-    <w:p>
-      <w:r>
-        <w:t>Le monitron est un moniteur électronique complètement indépendant du module de contrôle. Il vise à étendre les capacités de monitorage limitées de celui-ci.</w:t>
-      </w:r>
-    </w:p>
-    <w:p>
-      <w:r>
-        <w:t>Le signal de pression est transmis du module de contrôle au Monitron au moyen d’une tubulure se trouvant dans l’espace entre les deux appareils.</w:t>
-      </w:r>
-    </w:p>
-    <w:p>
-      <w:pPr>
-        <w:pStyle w:val="Titre3"/>
-      </w:pPr>
-      <w:r>
-        <w:t xml:space="preserve">Données </w:t>
-      </w:r>
-      <w:proofErr w:type="spellStart"/>
-      <w:r>
-        <w:t>monitorées</w:t>
-      </w:r>
-      <w:proofErr w:type="spellEnd"/>
-    </w:p>
-    <w:p>
-      <w:r>
-        <w:t xml:space="preserve">Les données </w:t>
-      </w:r>
-      <w:r>
-        <w:t>numériques</w:t>
-      </w:r>
-      <w:r>
-        <w:t xml:space="preserve"> fournies par le </w:t>
-      </w:r>
-      <w:r>
-        <w:t>mo</w:t>
-      </w:r>
-      <w:r>
-        <w:t>nitron sont les suivante</w:t>
-      </w:r>
-      <w:r>
-        <w:t>s</w:t>
-      </w:r>
-      <w:r>
-        <w:t> :</w:t>
+      <w:r>
+        <w:t>Le circuit d’humidification est conçu de façon à :</w:t>
       </w:r>
     </w:p>
     <w:p>
@@ -7398,7 +7220,7 @@
         </w:numPr>
       </w:pPr>
       <w:r>
-        <w:t>Pression de crête inspiratoire,</w:t>
+        <w:t>S’assurer qu’un débit suffisant est disponible à l’orifice d’appel d’air du phasitron,</w:t>
       </w:r>
     </w:p>
     <w:p>
@@ -7410,7 +7232,13 @@
         </w:numPr>
       </w:pPr>
       <w:r>
-        <w:t>Pression de crête expiratoire,</w:t>
+        <w:t xml:space="preserve">Évacuer le débit </w:t>
+      </w:r>
+      <w:r>
+        <w:t>excédentaire</w:t>
+      </w:r>
+      <w:r>
+        <w:t>,</w:t>
       </w:r>
     </w:p>
     <w:p>
@@ -7422,7 +7250,311 @@
         </w:numPr>
       </w:pPr>
       <w:r>
-        <w:lastRenderedPageBreak/>
+        <w:t xml:space="preserve">Permettre au patient de respirer facilement l’air ambiant en cas </w:t>
+      </w:r>
+      <w:r>
+        <w:t>de défaillance de l’</w:t>
+      </w:r>
+      <w:r>
+        <w:t>appareil,</w:t>
+      </w:r>
+    </w:p>
+    <w:p>
+      <w:r>
+        <w:t xml:space="preserve">Plusieurs institutions utilisant le VDR-4 jugent ce système d’humidification insuffisant et le combine ou remplace par un </w:t>
+      </w:r>
+      <w:r>
+        <w:t>(</w:t>
+      </w:r>
+      <w:r>
+        <w:t xml:space="preserve">ou </w:t>
+      </w:r>
+      <w:r>
+        <w:t xml:space="preserve">même </w:t>
+      </w:r>
+      <w:r>
+        <w:t>deux</w:t>
+      </w:r>
+      <w:r>
+        <w:t>)</w:t>
+      </w:r>
+      <w:r>
+        <w:t xml:space="preserve"> humidificateur chauffants</w:t>
+      </w:r>
+      <w:r>
+        <w:t xml:space="preserve"> (voir</w:t>
+      </w:r>
+      <w:r>
+        <w:t xml:space="preserve"> </w:t>
+      </w:r>
+      <w:r>
+        <w:fldChar w:fldCharType="begin"/>
+      </w:r>
+      <w:r>
+        <w:instrText xml:space="preserve"> REF _Ref455580812 \h </w:instrText>
+      </w:r>
+      <w:r>
+        <w:fldChar w:fldCharType="separate"/>
+      </w:r>
+      <w:r>
+        <w:t xml:space="preserve">Figure </w:t>
+      </w:r>
+      <w:r>
+        <w:rPr>
+          <w:noProof/>
+        </w:rPr>
+        <w:t>8</w:t>
+      </w:r>
+      <w:r>
+        <w:fldChar w:fldCharType="end"/>
+      </w:r>
+      <w:r>
+        <w:t>).</w:t>
+      </w:r>
+    </w:p>
+    <w:p>
+      <w:pPr>
+        <w:keepNext/>
+        <w:jc w:val="center"/>
+      </w:pPr>
+      <w:r>
+        <w:rPr>
+          <w:noProof/>
+          <w:lang w:eastAsia="fr-CA"/>
+        </w:rPr>
+        <w:drawing>
+          <wp:inline distT="0" distB="0" distL="0" distR="0" wp14:anchorId="063CCFC6" wp14:editId="71274E62">
+            <wp:extent cx="5490210" cy="4013835"/>
+            <wp:effectExtent l="0" t="0" r="0" b="5715"/>
+            <wp:docPr id="18" name="Image 18"/>
+            <wp:cNvGraphicFramePr>
+              <a:graphicFrameLocks xmlns:a="http://schemas.openxmlformats.org/drawingml/2006/main" noChangeAspect="1"/>
+            </wp:cNvGraphicFramePr>
+            <a:graphic xmlns:a="http://schemas.openxmlformats.org/drawingml/2006/main">
+              <a:graphicData uri="http://schemas.openxmlformats.org/drawingml/2006/picture">
+                <pic:pic xmlns:pic="http://schemas.openxmlformats.org/drawingml/2006/picture">
+                  <pic:nvPicPr>
+                    <pic:cNvPr id="0" name="Circuits humidification.emf"/>
+                    <pic:cNvPicPr/>
+                  </pic:nvPicPr>
+                  <pic:blipFill>
+                    <a:blip r:embed="rId15">
+                      <a:extLst>
+                        <a:ext uri="{28A0092B-C50C-407E-A947-70E740481C1C}">
+                          <a14:useLocalDpi xmlns:a14="http://schemas.microsoft.com/office/drawing/2010/main" val="0"/>
+                        </a:ext>
+                      </a:extLst>
+                    </a:blip>
+                    <a:stretch>
+                      <a:fillRect/>
+                    </a:stretch>
+                  </pic:blipFill>
+                  <pic:spPr>
+                    <a:xfrm>
+                      <a:off x="0" y="0"/>
+                      <a:ext cx="5490210" cy="4013835"/>
+                    </a:xfrm>
+                    <a:prstGeom prst="rect">
+                      <a:avLst/>
+                    </a:prstGeom>
+                  </pic:spPr>
+                </pic:pic>
+              </a:graphicData>
+            </a:graphic>
+          </wp:inline>
+        </w:drawing>
+      </w:r>
+    </w:p>
+    <w:p>
+      <w:pPr>
+        <w:pStyle w:val="Lgende"/>
+      </w:pPr>
+      <w:r>
+        <w:t xml:space="preserve">Figure </w:t>
+      </w:r>
+      <w:fldSimple w:instr=" SEQ Figure \* ARABIC ">
+        <w:r>
+          <w:rPr>
+            <w:noProof/>
+          </w:rPr>
+          <w:t>7</w:t>
+        </w:r>
+      </w:fldSimple>
+      <w:r>
+        <w:t>- Circuit d'humidification "classique" du VDR-4.</w:t>
+      </w:r>
+    </w:p>
+    <w:p>
+      <w:pPr>
+        <w:keepNext/>
+        <w:jc w:val="center"/>
+      </w:pPr>
+      <w:r>
+        <w:rPr>
+          <w:noProof/>
+          <w:lang w:eastAsia="fr-CA"/>
+        </w:rPr>
+        <w:drawing>
+          <wp:inline distT="0" distB="0" distL="0" distR="0" wp14:anchorId="21CED470" wp14:editId="548712BE">
+            <wp:extent cx="5490210" cy="4013835"/>
+            <wp:effectExtent l="0" t="0" r="0" b="5715"/>
+            <wp:docPr id="19" name="Image 19"/>
+            <wp:cNvGraphicFramePr>
+              <a:graphicFrameLocks xmlns:a="http://schemas.openxmlformats.org/drawingml/2006/main" noChangeAspect="1"/>
+            </wp:cNvGraphicFramePr>
+            <a:graphic xmlns:a="http://schemas.openxmlformats.org/drawingml/2006/main">
+              <a:graphicData uri="http://schemas.openxmlformats.org/drawingml/2006/picture">
+                <pic:pic xmlns:pic="http://schemas.openxmlformats.org/drawingml/2006/picture">
+                  <pic:nvPicPr>
+                    <pic:cNvPr id="0" name="Circuits humidification-mofidié.emf"/>
+                    <pic:cNvPicPr/>
+                  </pic:nvPicPr>
+                  <pic:blipFill>
+                    <a:blip r:embed="rId16">
+                      <a:extLst>
+                        <a:ext uri="{28A0092B-C50C-407E-A947-70E740481C1C}">
+                          <a14:useLocalDpi xmlns:a14="http://schemas.microsoft.com/office/drawing/2010/main" val="0"/>
+                        </a:ext>
+                      </a:extLst>
+                    </a:blip>
+                    <a:stretch>
+                      <a:fillRect/>
+                    </a:stretch>
+                  </pic:blipFill>
+                  <pic:spPr>
+                    <a:xfrm>
+                      <a:off x="0" y="0"/>
+                      <a:ext cx="5490210" cy="4013835"/>
+                    </a:xfrm>
+                    <a:prstGeom prst="rect">
+                      <a:avLst/>
+                    </a:prstGeom>
+                  </pic:spPr>
+                </pic:pic>
+              </a:graphicData>
+            </a:graphic>
+          </wp:inline>
+        </w:drawing>
+      </w:r>
+    </w:p>
+    <w:p>
+      <w:pPr>
+        <w:pStyle w:val="Lgende"/>
+      </w:pPr>
+      <w:bookmarkStart w:id="11" w:name="_Ref455580812"/>
+      <w:r>
+        <w:t xml:space="preserve">Figure </w:t>
+      </w:r>
+      <w:fldSimple w:instr=" SEQ Figure \* ARABIC ">
+        <w:r>
+          <w:rPr>
+            <w:noProof/>
+          </w:rPr>
+          <w:t>8</w:t>
+        </w:r>
+      </w:fldSimple>
+      <w:bookmarkEnd w:id="11"/>
+      <w:r>
+        <w:t xml:space="preserve"> - Intégration d'un humidificateur chauffant au circuit du VDR-4.</w:t>
+      </w:r>
+    </w:p>
+    <w:p>
+      <w:pPr>
+        <w:pStyle w:val="Titre2"/>
+      </w:pPr>
+      <w:bookmarkStart w:id="12" w:name="_Toc454365198"/>
+      <w:r>
+        <w:t>M</w:t>
+      </w:r>
+      <w:r>
+        <w:t>odule de monitorage (Monitron)</w:t>
+      </w:r>
+      <w:bookmarkEnd w:id="12"/>
+    </w:p>
+    <w:p>
+      <w:r>
+        <w:t>Le monitron est un moniteur électronique complètement indépendant du module de contrôle. Il vise à étendre les capacités de monitorage limitées de celui-ci.</w:t>
+      </w:r>
+    </w:p>
+    <w:p>
+      <w:r>
+        <w:t xml:space="preserve">Le signal de pression est transmis du </w:t>
+      </w:r>
+      <w:bookmarkStart w:id="13" w:name="_GoBack"/>
+      <w:bookmarkEnd w:id="13"/>
+      <w:r>
+        <w:t>module de contrôle au Monitron au moyen d’une tubulure se trouvant dans l’espace entre les deux appareils.</w:t>
+      </w:r>
+    </w:p>
+    <w:p>
+      <w:pPr>
+        <w:pStyle w:val="Titre3"/>
+      </w:pPr>
+      <w:r>
+        <w:t xml:space="preserve">Données </w:t>
+      </w:r>
+      <w:proofErr w:type="spellStart"/>
+      <w:r>
+        <w:t>monitorées</w:t>
+      </w:r>
+      <w:proofErr w:type="spellEnd"/>
+    </w:p>
+    <w:p>
+      <w:r>
+        <w:t xml:space="preserve">Les données </w:t>
+      </w:r>
+      <w:r>
+        <w:t>numériques</w:t>
+      </w:r>
+      <w:r>
+        <w:t xml:space="preserve"> fournies par le </w:t>
+      </w:r>
+      <w:r>
+        <w:t>mo</w:t>
+      </w:r>
+      <w:r>
+        <w:t>nitron sont les suivante</w:t>
+      </w:r>
+      <w:r>
+        <w:t>s</w:t>
+      </w:r>
+      <w:r>
+        <w:t> :</w:t>
+      </w:r>
+    </w:p>
+    <w:p>
+      <w:pPr>
+        <w:pStyle w:val="Paragraphedeliste"/>
+        <w:numPr>
+          <w:ilvl w:val="0"/>
+          <w:numId w:val="25"/>
+        </w:numPr>
+      </w:pPr>
+      <w:r>
+        <w:t>Pression de crête inspiratoire,</w:t>
+      </w:r>
+    </w:p>
+    <w:p>
+      <w:pPr>
+        <w:pStyle w:val="Paragraphedeliste"/>
+        <w:numPr>
+          <w:ilvl w:val="0"/>
+          <w:numId w:val="25"/>
+        </w:numPr>
+      </w:pPr>
+      <w:r>
+        <w:t>Pression de crête expiratoire,</w:t>
+      </w:r>
+    </w:p>
+    <w:p>
+      <w:pPr>
+        <w:pStyle w:val="Paragraphedeliste"/>
+        <w:numPr>
+          <w:ilvl w:val="0"/>
+          <w:numId w:val="25"/>
+        </w:numPr>
+      </w:pPr>
+      <w:r>
         <w:t>Pression moyenne,</w:t>
       </w:r>
     </w:p>
@@ -7616,7 +7748,7 @@
                     <pic:cNvPicPr/>
                   </pic:nvPicPr>
                   <pic:blipFill>
-                    <a:blip r:embed="rId15">
+                    <a:blip r:embed="rId17">
                       <a:extLst>
                         <a:ext uri="{28A0092B-C50C-407E-A947-70E740481C1C}">
                           <a14:useLocalDpi xmlns:a14="http://schemas.microsoft.com/office/drawing/2010/main" val="0"/>
@@ -7650,27 +7782,14 @@
       <w:r>
         <w:t xml:space="preserve">Figure </w:t>
       </w:r>
-      <w:r>
-        <w:fldChar w:fldCharType="begin"/>
-      </w:r>
-      <w:r>
-        <w:instrText xml:space="preserve"> SEQ Figure \* ARABIC </w:instrText>
-      </w:r>
-      <w:r>
-        <w:fldChar w:fldCharType="separate"/>
-      </w:r>
-      <w:r>
-        <w:rPr>
-          <w:noProof/>
-        </w:rPr>
-        <w:t>7</w:t>
-      </w:r>
-      <w:r>
-        <w:rPr>
-          <w:noProof/>
-        </w:rPr>
-        <w:fldChar w:fldCharType="end"/>
-      </w:r>
+      <w:fldSimple w:instr=" SEQ Figure \* ARABIC ">
+        <w:r>
+          <w:rPr>
+            <w:noProof/>
+          </w:rPr>
+          <w:t>9</w:t>
+        </w:r>
+      </w:fldSimple>
       <w:r>
         <w:t xml:space="preserve"> - Pa</w:t>
       </w:r>
@@ -7685,12 +7804,11 @@
       <w:pPr>
         <w:pStyle w:val="TitreModule"/>
       </w:pPr>
-      <w:bookmarkStart w:id="13" w:name="_Toc454365199"/>
-      <w:r>
-        <w:lastRenderedPageBreak/>
+      <w:bookmarkStart w:id="14" w:name="_Toc454365199"/>
+      <w:r>
         <w:t>Paramètres de ventilation</w:t>
       </w:r>
-      <w:bookmarkEnd w:id="13"/>
+      <w:bookmarkEnd w:id="14"/>
     </w:p>
     <w:p>
       <w:r>
@@ -7712,14 +7830,14 @@
       <w:pPr>
         <w:pStyle w:val="Titre2"/>
       </w:pPr>
-      <w:bookmarkStart w:id="14" w:name="_Toc454365200"/>
+      <w:bookmarkStart w:id="15" w:name="_Toc454365200"/>
       <w:r>
         <w:t>Paramètres</w:t>
       </w:r>
       <w:r>
         <w:t xml:space="preserve"> d’amplitude</w:t>
       </w:r>
-      <w:bookmarkEnd w:id="14"/>
+      <w:bookmarkEnd w:id="15"/>
       <w:r>
         <w:fldChar w:fldCharType="begin"/>
       </w:r>
@@ -7848,7 +7966,6 @@
       <w:pPr>
         <w:pStyle w:val="Titre3"/>
       </w:pPr>
-      <w:commentRangeStart w:id="15"/>
       <w:r>
         <w:t>Amplitude de percussion augmentée (troisième phase)</w:t>
       </w:r>
@@ -7869,12 +7986,71 @@
       <w:r>
         <w:t xml:space="preserve"> Il en résulte une inspiration en deux temps.</w:t>
       </w:r>
-      <w:commentRangeEnd w:id="15"/>
+    </w:p>
+    <w:p>
+      <w:pPr>
+        <w:keepNext/>
+        <w:jc w:val="center"/>
+      </w:pPr>
       <w:r>
         <w:rPr>
-          <w:rStyle w:val="Marquedecommentaire"/>
+          <w:noProof/>
+          <w:lang w:eastAsia="fr-CA"/>
         </w:rPr>
-        <w:commentReference w:id="15"/>
+        <w:drawing>
+          <wp:inline distT="0" distB="0" distL="0" distR="0" wp14:anchorId="056841FD" wp14:editId="0BB8464E">
+            <wp:extent cx="5486400" cy="1896110"/>
+            <wp:effectExtent l="0" t="0" r="0" b="8890"/>
+            <wp:docPr id="17" name="Image 17"/>
+            <wp:cNvGraphicFramePr>
+              <a:graphicFrameLocks xmlns:a="http://schemas.openxmlformats.org/drawingml/2006/main" noChangeAspect="1"/>
+            </wp:cNvGraphicFramePr>
+            <a:graphic xmlns:a="http://schemas.openxmlformats.org/drawingml/2006/main">
+              <a:graphicData uri="http://schemas.openxmlformats.org/drawingml/2006/picture">
+                <pic:pic xmlns:pic="http://schemas.openxmlformats.org/drawingml/2006/picture">
+                  <pic:nvPicPr>
+                    <pic:cNvPr id="0" name=""/>
+                    <pic:cNvPicPr/>
+                  </pic:nvPicPr>
+                  <pic:blipFill>
+                    <a:blip r:embed="rId18"/>
+                    <a:stretch>
+                      <a:fillRect/>
+                    </a:stretch>
+                  </pic:blipFill>
+                  <pic:spPr>
+                    <a:xfrm>
+                      <a:off x="0" y="0"/>
+                      <a:ext cx="5486400" cy="1896110"/>
+                    </a:xfrm>
+                    <a:prstGeom prst="rect">
+                      <a:avLst/>
+                    </a:prstGeom>
+                  </pic:spPr>
+                </pic:pic>
+              </a:graphicData>
+            </a:graphic>
+          </wp:inline>
+        </w:drawing>
+      </w:r>
+    </w:p>
+    <w:p>
+      <w:pPr>
+        <w:pStyle w:val="Lgende"/>
+      </w:pPr>
+      <w:r>
+        <w:t xml:space="preserve">Figure </w:t>
+      </w:r>
+      <w:fldSimple w:instr=" SEQ Figure \* ARABIC ">
+        <w:r>
+          <w:rPr>
+            <w:noProof/>
+          </w:rPr>
+          <w:t>10</w:t>
+        </w:r>
+      </w:fldSimple>
+      <w:r>
+        <w:t xml:space="preserve"> - Tracé de la pression à l'ouverture des voies aériennes. On peut observer une augmentation de la pression 0.8 secondes après le début de l’inspiration.</w:t>
       </w:r>
     </w:p>
     <w:p>
@@ -7883,29 +8059,19 @@
         <w:keepNext/>
       </w:pPr>
       <w:r>
+        <w:br w:type="column"/>
+      </w:r>
+      <w:r>
         <w:t xml:space="preserve">Tableau </w:t>
       </w:r>
-      <w:r>
-        <w:fldChar w:fldCharType="begin"/>
-      </w:r>
-      <w:r>
-        <w:instrText xml:space="preserve"> SEQ Tableau \* ARABIC </w:instrText>
-      </w:r>
-      <w:r>
-        <w:fldChar w:fldCharType="separate"/>
-      </w:r>
-      <w:r>
-        <w:rPr>
-          <w:noProof/>
-        </w:rPr>
-        <w:t>1</w:t>
-      </w:r>
-      <w:r>
-        <w:rPr>
-          <w:noProof/>
-        </w:rPr>
-        <w:fldChar w:fldCharType="end"/>
-      </w:r>
+      <w:fldSimple w:instr=" SEQ Tableau \* ARABIC ">
+        <w:r>
+          <w:rPr>
+            <w:noProof/>
+          </w:rPr>
+          <w:t>1</w:t>
+        </w:r>
+      </w:fldSimple>
       <w:r>
         <w:t xml:space="preserve"> - Désignation des contrôle relatifs à l'amplitude de percussion.</w:t>
       </w:r>
@@ -8092,7 +8258,6 @@
     </w:p>
     <w:p>
       <w:r>
-        <w:lastRenderedPageBreak/>
         <w:t xml:space="preserve">Bien que les deux boutons permettant de régler le </w:t>
       </w:r>
       <w:proofErr w:type="spellStart"/>
@@ -8391,7 +8556,6 @@
         <w:pStyle w:val="Titre3"/>
       </w:pPr>
       <w:r>
-        <w:lastRenderedPageBreak/>
         <w:t>Marche arr</w:t>
       </w:r>
       <w:r>
@@ -8412,7 +8576,6 @@
       </w:pPr>
       <w:bookmarkStart w:id="20" w:name="_Toc454365205"/>
       <w:r>
-        <w:lastRenderedPageBreak/>
         <w:t>Stratégies de ventilation</w:t>
       </w:r>
       <w:bookmarkEnd w:id="20"/>
@@ -8549,9 +8712,517 @@
     </w:p>
     <w:p>
       <w:pPr>
+        <w:pStyle w:val="Lgende"/>
+        <w:keepNext/>
+      </w:pPr>
+      <w:r>
+        <w:t xml:space="preserve">Tableau </w:t>
+      </w:r>
+      <w:fldSimple w:instr=" SEQ Tableau \* ARABIC ">
+        <w:r>
+          <w:rPr>
+            <w:noProof/>
+          </w:rPr>
+          <w:t>2</w:t>
+        </w:r>
+      </w:fldSimple>
+      <w:r>
+        <w:t xml:space="preserve"> - Valeurs de départ, valeu</w:t>
+      </w:r>
+      <w:r>
+        <w:t>rs minimales et valeurs maximales de certains paramètre (selon le protocole de l'</w:t>
+      </w:r>
+      <w:proofErr w:type="spellStart"/>
+      <w:r>
+        <w:t>Hopital</w:t>
+      </w:r>
+      <w:proofErr w:type="spellEnd"/>
+      <w:r>
+        <w:t xml:space="preserve"> du </w:t>
+      </w:r>
+      <w:proofErr w:type="spellStart"/>
+      <w:r>
+        <w:t>Sacré-Coeur</w:t>
+      </w:r>
+      <w:proofErr w:type="spellEnd"/>
+      <w:r>
+        <w:t xml:space="preserve"> de Montréal).</w:t>
+      </w:r>
+    </w:p>
+    <w:tbl>
+      <w:tblPr>
+        <w:tblStyle w:val="Listeclaire"/>
+        <w:tblW w:w="0" w:type="auto"/>
+        <w:jc w:val="center"/>
+        <w:tblLook w:val="0420" w:firstRow="1" w:lastRow="0" w:firstColumn="0" w:lastColumn="0" w:noHBand="0" w:noVBand="1"/>
+      </w:tblPr>
+      <w:tblGrid>
+        <w:gridCol w:w="2473"/>
+        <w:gridCol w:w="1295"/>
+        <w:gridCol w:w="1784"/>
+        <w:gridCol w:w="1339"/>
+      </w:tblGrid>
+      <w:tr>
+        <w:trPr>
+          <w:cnfStyle w:val="100000000000" w:firstRow="1" w:lastRow="0" w:firstColumn="0" w:lastColumn="0" w:oddVBand="0" w:evenVBand="0" w:oddHBand="0" w:evenHBand="0" w:firstRowFirstColumn="0" w:firstRowLastColumn="0" w:lastRowFirstColumn="0" w:lastRowLastColumn="0"/>
+          <w:jc w:val="center"/>
+        </w:trPr>
+        <w:tc>
+          <w:tcPr>
+            <w:tcW w:w="0" w:type="auto"/>
+            <w:hideMark/>
+          </w:tcPr>
+          <w:p>
+            <w:bookmarkStart w:id="22" w:name="_Toc454365207"/>
+            <w:r>
+              <w:br w:type="column"/>
+            </w:r>
+            <w:r>
+              <w:br w:type="column"/>
+              <w:t>Paramètre</w:t>
+            </w:r>
+          </w:p>
+        </w:tc>
+        <w:tc>
+          <w:tcPr>
+            <w:tcW w:w="0" w:type="auto"/>
+            <w:hideMark/>
+          </w:tcPr>
+          <w:p>
+            <w:r>
+              <w:t>Valeur min.</w:t>
+            </w:r>
+          </w:p>
+        </w:tc>
+        <w:tc>
+          <w:tcPr>
+            <w:tcW w:w="0" w:type="auto"/>
+          </w:tcPr>
+          <w:p>
+            <w:r>
+              <w:t>Valeur de départ</w:t>
+            </w:r>
+          </w:p>
+        </w:tc>
+        <w:tc>
+          <w:tcPr>
+            <w:tcW w:w="0" w:type="auto"/>
+            <w:hideMark/>
+          </w:tcPr>
+          <w:p>
+            <w:r>
+              <w:t>Valeur max.</w:t>
+            </w:r>
+          </w:p>
+        </w:tc>
+      </w:tr>
+      <w:tr>
+        <w:trPr>
+          <w:cnfStyle w:val="000000100000" w:firstRow="0" w:lastRow="0" w:firstColumn="0" w:lastColumn="0" w:oddVBand="0" w:evenVBand="0" w:oddHBand="1" w:evenHBand="0" w:firstRowFirstColumn="0" w:firstRowLastColumn="0" w:lastRowFirstColumn="0" w:lastRowLastColumn="0"/>
+          <w:jc w:val="center"/>
+        </w:trPr>
+        <w:tc>
+          <w:tcPr>
+            <w:tcW w:w="0" w:type="auto"/>
+            <w:hideMark/>
+          </w:tcPr>
+          <w:p>
+            <w:r>
+              <w:t>Crète inspiratoire</w:t>
+            </w:r>
+          </w:p>
+        </w:tc>
+        <w:tc>
+          <w:tcPr>
+            <w:tcW w:w="0" w:type="auto"/>
+            <w:hideMark/>
+          </w:tcPr>
+          <w:p>
+            <w:pPr>
+              <w:jc w:val="center"/>
+            </w:pPr>
+            <w:r>
+              <w:t>20 cmH</w:t>
+            </w:r>
+            <w:r>
+              <w:rPr>
+                <w:rFonts w:ascii="Cambria Math" w:hAnsi="Cambria Math" w:cs="Cambria Math"/>
+              </w:rPr>
+              <w:t>₂</w:t>
+            </w:r>
+            <w:r>
+              <w:t>O</w:t>
+            </w:r>
+          </w:p>
+        </w:tc>
+        <w:tc>
+          <w:tcPr>
+            <w:tcW w:w="0" w:type="auto"/>
+            <w:shd w:val="clear" w:color="auto" w:fill="D9D9D9" w:themeFill="background1" w:themeFillShade="D9"/>
+          </w:tcPr>
+          <w:p>
+            <w:pPr>
+              <w:jc w:val="center"/>
+            </w:pPr>
+            <w:r>
+              <w:t>30 cmH</w:t>
+            </w:r>
+            <w:r>
+              <w:rPr>
+                <w:rFonts w:ascii="Cambria Math" w:hAnsi="Cambria Math" w:cs="Cambria Math"/>
+              </w:rPr>
+              <w:t>₂</w:t>
+            </w:r>
+            <w:r>
+              <w:t>O</w:t>
+            </w:r>
+          </w:p>
+        </w:tc>
+        <w:tc>
+          <w:tcPr>
+            <w:tcW w:w="0" w:type="auto"/>
+            <w:hideMark/>
+          </w:tcPr>
+          <w:p>
+            <w:pPr>
+              <w:jc w:val="center"/>
+            </w:pPr>
+            <w:r>
+              <w:t>45 cmH</w:t>
+            </w:r>
+            <w:r>
+              <w:rPr>
+                <w:rFonts w:ascii="Cambria Math" w:hAnsi="Cambria Math" w:cs="Cambria Math"/>
+              </w:rPr>
+              <w:t>₂</w:t>
+            </w:r>
+            <w:r>
+              <w:t>O</w:t>
+            </w:r>
+          </w:p>
+        </w:tc>
+      </w:tr>
+      <w:tr>
+        <w:trPr>
+          <w:jc w:val="center"/>
+        </w:trPr>
+        <w:tc>
+          <w:tcPr>
+            <w:tcW w:w="0" w:type="auto"/>
+            <w:hideMark/>
+          </w:tcPr>
+          <w:p>
+            <w:r>
+              <w:t>Crète expiratoire</w:t>
+            </w:r>
+          </w:p>
+        </w:tc>
+        <w:tc>
+          <w:tcPr>
+            <w:tcW w:w="0" w:type="auto"/>
+            <w:hideMark/>
+          </w:tcPr>
+          <w:p>
+            <w:pPr>
+              <w:jc w:val="center"/>
+            </w:pPr>
+            <w:r>
+              <w:t>10 cmH</w:t>
+            </w:r>
+            <w:r>
+              <w:rPr>
+                <w:rFonts w:ascii="Cambria Math" w:hAnsi="Cambria Math" w:cs="Cambria Math"/>
+              </w:rPr>
+              <w:t>₂</w:t>
+            </w:r>
+            <w:r>
+              <w:t>O</w:t>
+            </w:r>
+          </w:p>
+        </w:tc>
+        <w:tc>
+          <w:tcPr>
+            <w:tcW w:w="0" w:type="auto"/>
+            <w:shd w:val="clear" w:color="auto" w:fill="D9D9D9" w:themeFill="background1" w:themeFillShade="D9"/>
+          </w:tcPr>
+          <w:p>
+            <w:pPr>
+              <w:jc w:val="center"/>
+            </w:pPr>
+            <w:r>
+              <w:t>10 cmH</w:t>
+            </w:r>
+            <w:r>
+              <w:rPr>
+                <w:rFonts w:ascii="Cambria Math" w:hAnsi="Cambria Math" w:cs="Cambria Math"/>
+              </w:rPr>
+              <w:t>₂</w:t>
+            </w:r>
+            <w:r>
+              <w:t>O</w:t>
+            </w:r>
+          </w:p>
+        </w:tc>
+        <w:tc>
+          <w:tcPr>
+            <w:tcW w:w="0" w:type="auto"/>
+            <w:hideMark/>
+          </w:tcPr>
+          <w:p>
+            <w:pPr>
+              <w:jc w:val="center"/>
+            </w:pPr>
+            <w:r>
+              <w:t>20 cmH</w:t>
+            </w:r>
+            <w:r>
+              <w:rPr>
+                <w:rFonts w:ascii="Cambria Math" w:hAnsi="Cambria Math" w:cs="Cambria Math"/>
+              </w:rPr>
+              <w:t>₂</w:t>
+            </w:r>
+            <w:r>
+              <w:t>O</w:t>
+            </w:r>
+          </w:p>
+        </w:tc>
+      </w:tr>
+      <w:tr>
+        <w:trPr>
+          <w:cnfStyle w:val="000000100000" w:firstRow="0" w:lastRow="0" w:firstColumn="0" w:lastColumn="0" w:oddVBand="0" w:evenVBand="0" w:oddHBand="1" w:evenHBand="0" w:firstRowFirstColumn="0" w:firstRowLastColumn="0" w:lastRowFirstColumn="0" w:lastRowLastColumn="0"/>
+          <w:jc w:val="center"/>
+        </w:trPr>
+        <w:tc>
+          <w:tcPr>
+            <w:tcW w:w="0" w:type="auto"/>
+            <w:hideMark/>
+          </w:tcPr>
+          <w:p>
+            <w:r>
+              <w:t>Fréquence de percussion</w:t>
+            </w:r>
+          </w:p>
+        </w:tc>
+        <w:tc>
+          <w:tcPr>
+            <w:tcW w:w="0" w:type="auto"/>
+            <w:hideMark/>
+          </w:tcPr>
+          <w:p>
+            <w:pPr>
+              <w:jc w:val="center"/>
+            </w:pPr>
+            <w:r>
+              <w:t>300 /min.</w:t>
+            </w:r>
+          </w:p>
+        </w:tc>
+        <w:tc>
+          <w:tcPr>
+            <w:tcW w:w="0" w:type="auto"/>
+            <w:shd w:val="clear" w:color="auto" w:fill="D9D9D9" w:themeFill="background1" w:themeFillShade="D9"/>
+          </w:tcPr>
+          <w:p>
+            <w:pPr>
+              <w:jc w:val="center"/>
+            </w:pPr>
+            <w:r>
+              <w:t>500 /min</w:t>
+            </w:r>
+          </w:p>
+        </w:tc>
+        <w:tc>
+          <w:tcPr>
+            <w:tcW w:w="0" w:type="auto"/>
+            <w:hideMark/>
+          </w:tcPr>
+          <w:p>
+            <w:pPr>
+              <w:jc w:val="center"/>
+            </w:pPr>
+            <w:r>
+              <w:t>700 /min.</w:t>
+            </w:r>
+          </w:p>
+        </w:tc>
+      </w:tr>
+      <w:tr>
+        <w:trPr>
+          <w:jc w:val="center"/>
+        </w:trPr>
+        <w:tc>
+          <w:tcPr>
+            <w:tcW w:w="0" w:type="auto"/>
+            <w:hideMark/>
+          </w:tcPr>
+          <w:p>
+            <w:r>
+              <w:t>i:e (percussion)</w:t>
+            </w:r>
+          </w:p>
+        </w:tc>
+        <w:tc>
+          <w:tcPr>
+            <w:tcW w:w="0" w:type="auto"/>
+            <w:hideMark/>
+          </w:tcPr>
+          <w:p>
+            <w:pPr>
+              <w:jc w:val="center"/>
+            </w:pPr>
+            <w:r>
+              <w:t>1:5</w:t>
+            </w:r>
+          </w:p>
+        </w:tc>
+        <w:tc>
+          <w:tcPr>
+            <w:tcW w:w="0" w:type="auto"/>
+            <w:shd w:val="clear" w:color="auto" w:fill="D9D9D9" w:themeFill="background1" w:themeFillShade="D9"/>
+          </w:tcPr>
+          <w:p>
+            <w:pPr>
+              <w:jc w:val="center"/>
+            </w:pPr>
+            <w:r>
+              <w:t>1:1</w:t>
+            </w:r>
+          </w:p>
+        </w:tc>
+        <w:tc>
+          <w:tcPr>
+            <w:tcW w:w="0" w:type="auto"/>
+            <w:hideMark/>
+          </w:tcPr>
+          <w:p>
+            <w:pPr>
+              <w:jc w:val="center"/>
+            </w:pPr>
+            <w:r>
+              <w:t>1:1</w:t>
+            </w:r>
+          </w:p>
+        </w:tc>
+      </w:tr>
+      <w:tr>
+        <w:trPr>
+          <w:cnfStyle w:val="000000100000" w:firstRow="0" w:lastRow="0" w:firstColumn="0" w:lastColumn="0" w:oddVBand="0" w:evenVBand="0" w:oddHBand="1" w:evenHBand="0" w:firstRowFirstColumn="0" w:firstRowLastColumn="0" w:lastRowFirstColumn="0" w:lastRowLastColumn="0"/>
+          <w:jc w:val="center"/>
+        </w:trPr>
+        <w:tc>
+          <w:tcPr>
+            <w:tcW w:w="0" w:type="auto"/>
+            <w:hideMark/>
+          </w:tcPr>
+          <w:p>
+            <w:r>
+              <w:t>Fréquence de convection</w:t>
+            </w:r>
+          </w:p>
+        </w:tc>
+        <w:tc>
+          <w:tcPr>
+            <w:tcW w:w="0" w:type="auto"/>
+            <w:hideMark/>
+          </w:tcPr>
+          <w:p>
+            <w:pPr>
+              <w:jc w:val="center"/>
+            </w:pPr>
+          </w:p>
+        </w:tc>
+        <w:tc>
+          <w:tcPr>
+            <w:tcW w:w="0" w:type="auto"/>
+            <w:shd w:val="clear" w:color="auto" w:fill="D9D9D9" w:themeFill="background1" w:themeFillShade="D9"/>
+          </w:tcPr>
+          <w:p>
+            <w:pPr>
+              <w:jc w:val="center"/>
+            </w:pPr>
+            <w:r>
+              <w:t>15 /min.</w:t>
+            </w:r>
+          </w:p>
+        </w:tc>
+        <w:tc>
+          <w:tcPr>
+            <w:tcW w:w="0" w:type="auto"/>
+            <w:hideMark/>
+          </w:tcPr>
+          <w:p>
+            <w:pPr>
+              <w:jc w:val="center"/>
+            </w:pPr>
+            <w:r>
+              <w:t>18 /min.</w:t>
+            </w:r>
+          </w:p>
+        </w:tc>
+      </w:tr>
+      <w:tr>
+        <w:trPr>
+          <w:jc w:val="center"/>
+        </w:trPr>
+        <w:tc>
+          <w:tcPr>
+            <w:tcW w:w="0" w:type="auto"/>
+            <w:hideMark/>
+          </w:tcPr>
+          <w:p>
+            <w:r>
+              <w:t>I:E (convection)</w:t>
+            </w:r>
+          </w:p>
+        </w:tc>
+        <w:tc>
+          <w:tcPr>
+            <w:tcW w:w="0" w:type="auto"/>
+            <w:hideMark/>
+          </w:tcPr>
+          <w:p>
+            <w:pPr>
+              <w:jc w:val="center"/>
+            </w:pPr>
+            <w:r>
+              <w:t>1:1</w:t>
+            </w:r>
+          </w:p>
+        </w:tc>
+        <w:tc>
+          <w:tcPr>
+            <w:tcW w:w="0" w:type="auto"/>
+            <w:shd w:val="clear" w:color="auto" w:fill="D9D9D9" w:themeFill="background1" w:themeFillShade="D9"/>
+          </w:tcPr>
+          <w:p>
+            <w:pPr>
+              <w:jc w:val="center"/>
+            </w:pPr>
+            <w:r>
+              <w:t>1:1</w:t>
+            </w:r>
+          </w:p>
+        </w:tc>
+        <w:tc>
+          <w:tcPr>
+            <w:tcW w:w="0" w:type="auto"/>
+            <w:hideMark/>
+          </w:tcPr>
+          <w:p>
+            <w:pPr>
+              <w:jc w:val="center"/>
+            </w:pPr>
+            <w:r>
+              <w:t>1,5:1</w:t>
+            </w:r>
+          </w:p>
+        </w:tc>
+      </w:tr>
+    </w:tbl>
+    <w:p>
+      <w:pPr>
         <w:pStyle w:val="Titre2"/>
       </w:pPr>
-      <w:bookmarkStart w:id="22" w:name="_Toc454365207"/>
       <w:r>
         <w:t>Gestion de l’hypoxémie</w:t>
       </w:r>
@@ -8605,13 +9276,7 @@
         </w:numPr>
       </w:pPr>
       <w:r>
-        <w:t>Augmentation de l’amplitude des percussions à l’expiration</w:t>
-      </w:r>
-      <w:r>
-        <w:t xml:space="preserve"> (crête expiratoire de 20 cmH2O)</w:t>
-      </w:r>
-      <w:r>
-        <w:t>,</w:t>
+        <w:t>Augmentation de l’amplitude des percussions à l’expiration,</w:t>
       </w:r>
       <w:r>
         <w:t xml:space="preserve"> </w:t>
@@ -8626,16 +9291,7 @@
         </w:numPr>
       </w:pPr>
       <w:r>
-        <w:t>Augmentation de l’amplitude des percussions à l’inspiration</w:t>
-      </w:r>
-      <w:r>
-        <w:t xml:space="preserve"> </w:t>
-      </w:r>
-      <w:r>
-        <w:t>(crête inspiratoire de 45 cmH2O</w:t>
-      </w:r>
-      <w:r>
-        <w:t>,</w:t>
+        <w:t>Augmentation de l’amplitude des percussions à l’inspiration,</w:t>
       </w:r>
     </w:p>
     <w:p>
@@ -8650,7 +9306,7 @@
         <w:t>Augmentation du ratio inspiration sur expiration (convection)</w:t>
       </w:r>
       <w:r>
-        <w:t xml:space="preserve"> (ratio 1,5 : 1)</w:t>
+        <w:t>,</w:t>
       </w:r>
     </w:p>
     <w:p>
@@ -8662,13 +9318,7 @@
         </w:numPr>
       </w:pPr>
       <w:r>
-        <w:t>Augmentation de la fréquence de percussion</w:t>
-      </w:r>
-      <w:r>
-        <w:t xml:space="preserve"> (fréquence maximale de 700/min)</w:t>
-      </w:r>
-      <w:r>
-        <w:t>,</w:t>
+        <w:t>Augmentation de la fréquence de percussion,</w:t>
       </w:r>
     </w:p>
     <w:p>
@@ -8717,13 +9367,7 @@
         </w:numPr>
       </w:pPr>
       <w:r>
-        <w:t>Augmentation de l’amplitude des percussions à l’inspiration</w:t>
-      </w:r>
-      <w:r>
-        <w:t xml:space="preserve"> (crête inspiratoire de 45 cmH2O)</w:t>
-      </w:r>
-      <w:r>
-        <w:t>,</w:t>
+        <w:t>Augmentation de l’amplitude des percussions à l’inspiration,</w:t>
       </w:r>
     </w:p>
     <w:p>
@@ -8735,13 +9379,7 @@
         </w:numPr>
       </w:pPr>
       <w:r>
-        <w:t>Diminution de la fréquence de percussion</w:t>
-      </w:r>
-      <w:r>
-        <w:t xml:space="preserve"> (fréquence minimale de 300/min)</w:t>
-      </w:r>
-      <w:r>
-        <w:t>,</w:t>
+        <w:t>Diminution de la fréquence de percussion,</w:t>
       </w:r>
     </w:p>
     <w:p>
@@ -8880,7 +9518,7 @@
         <w:pStyle w:val="Paragraphedeliste"/>
         <w:numPr>
           <w:ilvl w:val="0"/>
-          <w:numId w:val="33"/>
+          <w:numId w:val="36"/>
         </w:numPr>
       </w:pPr>
       <w:r>
@@ -8890,7 +9528,412 @@
         <w:rPr>
           <w:rFonts w:ascii="Cambria Math" w:hAnsi="Cambria Math" w:cs="Cambria Math"/>
         </w:rPr>
-        <w:t>₂ (inférieure ou égale à 40 %),</w:t>
+        <w:t>₂</w:t>
+      </w:r>
+      <w:r>
+        <w:t xml:space="preserve"> (inférieure ou égale à 40 %),</w:t>
+      </w:r>
+    </w:p>
+    <w:p>
+      <w:pPr>
+        <w:pStyle w:val="Paragraphedeliste"/>
+        <w:numPr>
+          <w:ilvl w:val="0"/>
+          <w:numId w:val="36"/>
+        </w:numPr>
+      </w:pPr>
+      <w:r>
+        <w:t>Diminuer l’amplitude des percussion</w:t>
+      </w:r>
+      <w:r>
+        <w:t>s</w:t>
+      </w:r>
+      <w:r>
+        <w:t xml:space="preserve"> à l’expiration (crête expiratoire à 10 </w:t>
+      </w:r>
+      <w:r>
+        <w:t>cmH</w:t>
+      </w:r>
+      <w:r>
+        <w:rPr>
+          <w:rFonts w:ascii="Cambria Math" w:hAnsi="Cambria Math" w:cs="Cambria Math"/>
+        </w:rPr>
+        <w:t>₂</w:t>
+      </w:r>
+      <w:r>
+        <w:t>O</w:t>
+      </w:r>
+      <w:r>
+        <w:t>),</w:t>
+      </w:r>
+    </w:p>
+    <w:p>
+      <w:pPr>
+        <w:pStyle w:val="Paragraphedeliste"/>
+        <w:numPr>
+          <w:ilvl w:val="0"/>
+          <w:numId w:val="36"/>
+        </w:numPr>
+      </w:pPr>
+      <w:r>
+        <w:t>Diminuer l’amplitude des percussions à l’expiration (crête inspiratoire en dessous de 34 cmH2O),</w:t>
+      </w:r>
+    </w:p>
+    <w:p>
+      <w:pPr>
+        <w:pStyle w:val="Lgende"/>
+        <w:keepNext/>
+      </w:pPr>
+      <w:r>
+        <w:t xml:space="preserve">Tableau </w:t>
+      </w:r>
+      <w:fldSimple w:instr=" SEQ Tableau \* ARABIC ">
+        <w:r>
+          <w:rPr>
+            <w:noProof/>
+          </w:rPr>
+          <w:t>3</w:t>
+        </w:r>
+      </w:fldSimple>
+      <w:r>
+        <w:t>- Exemple critères de sevrage (à titre indicatif seulement).</w:t>
+      </w:r>
+    </w:p>
+    <w:tbl>
+      <w:tblPr>
+        <w:tblStyle w:val="Listeclaire"/>
+        <w:tblW w:w="0" w:type="auto"/>
+        <w:jc w:val="center"/>
+        <w:tblLook w:val="04A0" w:firstRow="1" w:lastRow="0" w:firstColumn="1" w:lastColumn="0" w:noHBand="0" w:noVBand="1"/>
+      </w:tblPr>
+      <w:tblGrid>
+        <w:gridCol w:w="2235"/>
+        <w:gridCol w:w="1984"/>
+      </w:tblGrid>
+      <w:tr>
+        <w:trPr>
+          <w:cnfStyle w:val="100000000000" w:firstRow="1" w:lastRow="0" w:firstColumn="0" w:lastColumn="0" w:oddVBand="0" w:evenVBand="0" w:oddHBand="0" w:evenHBand="0" w:firstRowFirstColumn="0" w:firstRowLastColumn="0" w:lastRowFirstColumn="0" w:lastRowLastColumn="0"/>
+          <w:jc w:val="center"/>
+        </w:trPr>
+        <w:tc>
+          <w:tcPr>
+            <w:cnfStyle w:val="001000000000" w:firstRow="0" w:lastRow="0" w:firstColumn="1" w:lastColumn="0" w:oddVBand="0" w:evenVBand="0" w:oddHBand="0" w:evenHBand="0" w:firstRowFirstColumn="0" w:firstRowLastColumn="0" w:lastRowFirstColumn="0" w:lastRowLastColumn="0"/>
+            <w:tcW w:w="2235" w:type="dxa"/>
+          </w:tcPr>
+          <w:p>
+            <w:pPr>
+              <w:jc w:val="center"/>
+            </w:pPr>
+            <w:r>
+              <w:t>Paramètre</w:t>
+            </w:r>
+          </w:p>
+        </w:tc>
+        <w:tc>
+          <w:tcPr>
+            <w:tcW w:w="1984" w:type="dxa"/>
+          </w:tcPr>
+          <w:p>
+            <w:pPr>
+              <w:jc w:val="center"/>
+              <w:cnfStyle w:val="100000000000" w:firstRow="1" w:lastRow="0" w:firstColumn="0" w:lastColumn="0" w:oddVBand="0" w:evenVBand="0" w:oddHBand="0" w:evenHBand="0" w:firstRowFirstColumn="0" w:firstRowLastColumn="0" w:lastRowFirstColumn="0" w:lastRowLastColumn="0"/>
+            </w:pPr>
+            <w:r>
+              <w:t>Valeur</w:t>
+            </w:r>
+          </w:p>
+        </w:tc>
+      </w:tr>
+      <w:tr>
+        <w:trPr>
+          <w:cnfStyle w:val="000000100000" w:firstRow="0" w:lastRow="0" w:firstColumn="0" w:lastColumn="0" w:oddVBand="0" w:evenVBand="0" w:oddHBand="1" w:evenHBand="0" w:firstRowFirstColumn="0" w:firstRowLastColumn="0" w:lastRowFirstColumn="0" w:lastRowLastColumn="0"/>
+          <w:jc w:val="center"/>
+        </w:trPr>
+        <w:tc>
+          <w:tcPr>
+            <w:cnfStyle w:val="001000000000" w:firstRow="0" w:lastRow="0" w:firstColumn="1" w:lastColumn="0" w:oddVBand="0" w:evenVBand="0" w:oddHBand="0" w:evenHBand="0" w:firstRowFirstColumn="0" w:firstRowLastColumn="0" w:lastRowFirstColumn="0" w:lastRowLastColumn="0"/>
+            <w:tcW w:w="2235" w:type="dxa"/>
+          </w:tcPr>
+          <w:p>
+            <w:r>
+              <w:t>FiO</w:t>
+            </w:r>
+            <w:r>
+              <w:rPr>
+                <w:rFonts w:ascii="Cambria Math" w:hAnsi="Cambria Math" w:cs="Cambria Math"/>
+              </w:rPr>
+              <w:t>₂</w:t>
+            </w:r>
+            <w:r>
+              <w:t xml:space="preserve">  </w:t>
+            </w:r>
+          </w:p>
+        </w:tc>
+        <w:tc>
+          <w:tcPr>
+            <w:tcW w:w="1984" w:type="dxa"/>
+          </w:tcPr>
+          <w:p>
+            <w:pPr>
+              <w:jc w:val="center"/>
+              <w:cnfStyle w:val="000000100000" w:firstRow="0" w:lastRow="0" w:firstColumn="0" w:lastColumn="0" w:oddVBand="0" w:evenVBand="0" w:oddHBand="1" w:evenHBand="0" w:firstRowFirstColumn="0" w:firstRowLastColumn="0" w:lastRowFirstColumn="0" w:lastRowLastColumn="0"/>
+            </w:pPr>
+            <w:r>
+              <w:rPr>
+                <w:rFonts w:cs="Arial"/>
+              </w:rPr>
+              <w:t>≤</w:t>
+            </w:r>
+            <w:r>
+              <w:t xml:space="preserve"> 40 %</w:t>
+            </w:r>
+          </w:p>
+        </w:tc>
+      </w:tr>
+      <w:tr>
+        <w:trPr>
+          <w:jc w:val="center"/>
+        </w:trPr>
+        <w:tc>
+          <w:tcPr>
+            <w:cnfStyle w:val="001000000000" w:firstRow="0" w:lastRow="0" w:firstColumn="1" w:lastColumn="0" w:oddVBand="0" w:evenVBand="0" w:oddHBand="0" w:evenHBand="0" w:firstRowFirstColumn="0" w:firstRowLastColumn="0" w:lastRowFirstColumn="0" w:lastRowLastColumn="0"/>
+            <w:tcW w:w="2235" w:type="dxa"/>
+          </w:tcPr>
+          <w:p>
+            <w:r>
+              <w:t>Crète expiratoire</w:t>
+            </w:r>
+          </w:p>
+        </w:tc>
+        <w:tc>
+          <w:tcPr>
+            <w:tcW w:w="1984" w:type="dxa"/>
+          </w:tcPr>
+          <w:p>
+            <w:pPr>
+              <w:jc w:val="center"/>
+              <w:cnfStyle w:val="000000000000" w:firstRow="0" w:lastRow="0" w:firstColumn="0" w:lastColumn="0" w:oddVBand="0" w:evenVBand="0" w:oddHBand="0" w:evenHBand="0" w:firstRowFirstColumn="0" w:firstRowLastColumn="0" w:lastRowFirstColumn="0" w:lastRowLastColumn="0"/>
+            </w:pPr>
+            <w:r>
+              <w:t>10 cmH</w:t>
+            </w:r>
+            <w:r>
+              <w:rPr>
+                <w:rFonts w:ascii="Cambria Math" w:hAnsi="Cambria Math" w:cs="Cambria Math"/>
+              </w:rPr>
+              <w:t>₂</w:t>
+            </w:r>
+            <w:r>
+              <w:t>O</w:t>
+            </w:r>
+          </w:p>
+        </w:tc>
+      </w:tr>
+      <w:tr>
+        <w:trPr>
+          <w:cnfStyle w:val="000000100000" w:firstRow="0" w:lastRow="0" w:firstColumn="0" w:lastColumn="0" w:oddVBand="0" w:evenVBand="0" w:oddHBand="1" w:evenHBand="0" w:firstRowFirstColumn="0" w:firstRowLastColumn="0" w:lastRowFirstColumn="0" w:lastRowLastColumn="0"/>
+          <w:jc w:val="center"/>
+        </w:trPr>
+        <w:tc>
+          <w:tcPr>
+            <w:cnfStyle w:val="001000000000" w:firstRow="0" w:lastRow="0" w:firstColumn="1" w:lastColumn="0" w:oddVBand="0" w:evenVBand="0" w:oddHBand="0" w:evenHBand="0" w:firstRowFirstColumn="0" w:firstRowLastColumn="0" w:lastRowFirstColumn="0" w:lastRowLastColumn="0"/>
+            <w:tcW w:w="2235" w:type="dxa"/>
+          </w:tcPr>
+          <w:p>
+            <w:r>
+              <w:t>Crète inspiratoire</w:t>
+            </w:r>
+          </w:p>
+        </w:tc>
+        <w:tc>
+          <w:tcPr>
+            <w:tcW w:w="1984" w:type="dxa"/>
+          </w:tcPr>
+          <w:p>
+            <w:pPr>
+              <w:jc w:val="center"/>
+              <w:cnfStyle w:val="000000100000" w:firstRow="0" w:lastRow="0" w:firstColumn="0" w:lastColumn="0" w:oddVBand="0" w:evenVBand="0" w:oddHBand="1" w:evenHBand="0" w:firstRowFirstColumn="0" w:firstRowLastColumn="0" w:lastRowFirstColumn="0" w:lastRowLastColumn="0"/>
+            </w:pPr>
+            <w:r>
+              <w:t>&lt; 34 cmH</w:t>
+            </w:r>
+            <w:r>
+              <w:rPr>
+                <w:rFonts w:ascii="Cambria Math" w:hAnsi="Cambria Math" w:cs="Cambria Math"/>
+              </w:rPr>
+              <w:t>₂</w:t>
+            </w:r>
+            <w:r>
+              <w:t>O</w:t>
+            </w:r>
+          </w:p>
+        </w:tc>
+      </w:tr>
+    </w:tbl>
+    <w:p>
+      <w:pPr>
+        <w:spacing w:before="0" w:after="200"/>
+        <w:jc w:val="left"/>
+        <w:rPr>
+          <w:rFonts w:ascii="Cambria Math" w:hAnsi="Cambria Math" w:cs="Cambria Math"/>
+        </w:rPr>
+      </w:pPr>
+      <w:r>
+        <w:rPr>
+          <w:rFonts w:ascii="Cambria Math" w:hAnsi="Cambria Math" w:cs="Cambria Math"/>
+        </w:rPr>
+        <w:br w:type="page"/>
+      </w:r>
+    </w:p>
+    <w:p>
+      <w:pPr>
+        <w:pStyle w:val="TitreModule"/>
+      </w:pPr>
+      <w:r>
+        <w:t> </w:t>
+      </w:r>
+      <w:bookmarkStart w:id="26" w:name="_Toc454365211"/>
+      <w:r>
+        <w:t>Complications</w:t>
+      </w:r>
+      <w:bookmarkEnd w:id="26"/>
+    </w:p>
+    <w:p>
+      <w:pPr>
+        <w:pStyle w:val="Titre2"/>
+      </w:pPr>
+      <w:bookmarkStart w:id="27" w:name="_Toc454365212"/>
+      <w:r>
+        <w:t>Obstruction de la sonde</w:t>
+      </w:r>
+      <w:bookmarkEnd w:id="27"/>
+    </w:p>
+    <w:p>
+      <w:r>
+        <w:t>Vu l’absence de monitorage du débit, il est nécessaire de faire preuve d’une vigilance accrue afin de détecter cette complications. Une obstruction importante de la sonde peut se manifester par :</w:t>
+      </w:r>
+    </w:p>
+    <w:p>
+      <w:pPr>
+        <w:pStyle w:val="Paragraphedeliste"/>
+        <w:numPr>
+          <w:ilvl w:val="0"/>
+          <w:numId w:val="35"/>
+        </w:numPr>
+      </w:pPr>
+      <w:r>
+        <w:t xml:space="preserve">Une augmentation des pressions de ventilation en l’absence de modification des réglages). </w:t>
+      </w:r>
+      <w:r>
+        <w:t>L’augmentation de la pression se fera de façon plus abrupte,</w:t>
+      </w:r>
+    </w:p>
+    <w:p>
+      <w:pPr>
+        <w:pStyle w:val="Paragraphedeliste"/>
+        <w:numPr>
+          <w:ilvl w:val="0"/>
+          <w:numId w:val="35"/>
+        </w:numPr>
+      </w:pPr>
+      <w:r>
+        <w:t>Une détérioration des échanges gazeux.</w:t>
+      </w:r>
+    </w:p>
+    <w:p>
+      <w:r>
+        <w:t>La perméabilité de la sonde peut être évaluée en y descendant un cathéter d’aspiration, que ce soit en cas de doute ou sur une base régulière.</w:t>
+      </w:r>
+    </w:p>
+    <w:p>
+      <w:r>
+        <w:t>Si l’abondance des sécrétions est problématique, le ballonnet du tube endotrachéal peut être partiellement dégonflé pour permettre à celles-ci de remonter dans l’oropharynx du patient. L’amplitude des percussions devra alors être réajustée à la hausse pour compenser la fuite créée.</w:t>
+      </w:r>
+    </w:p>
+    <w:p>
+      <w:pPr>
+        <w:pStyle w:val="Titre2"/>
+      </w:pPr>
+      <w:bookmarkStart w:id="28" w:name="_Toc454365213"/>
+      <w:r>
+        <w:t>Fuite ou déconnection</w:t>
+      </w:r>
+      <w:bookmarkEnd w:id="28"/>
+    </w:p>
+    <w:p>
+      <w:r>
+        <w:t xml:space="preserve">Une fuite </w:t>
+      </w:r>
+      <w:r>
+        <w:t xml:space="preserve">entre le phasitron et le patient ou au niveau du tube endotrachéal </w:t>
+      </w:r>
+      <w:r>
+        <w:t>se manifestera par une diminution des pressions mesurées en l’absence de modification des réglages. La courbe de pression aura une apparence atténuée.</w:t>
+      </w:r>
+    </w:p>
+    <w:p>
+      <w:r>
+        <w:t>Une fuite dans le circuit d’humidification n’aura pas d’influence sur les pressions de ventilations. Elle pourra par contre modifier la concentration en oxygène du mélange gazeur administré au patient (appel d’air ambiant).</w:t>
+      </w:r>
+    </w:p>
+    <w:p>
+      <w:pPr>
+        <w:pStyle w:val="Titre2"/>
+      </w:pPr>
+      <w:bookmarkStart w:id="29" w:name="_Toc454365214"/>
+      <w:r>
+        <w:t>Hypotension</w:t>
+      </w:r>
+      <w:bookmarkEnd w:id="29"/>
+    </w:p>
+    <w:p>
+      <w:r>
+        <w:t>Le risque d’hypotension –principalement par diminution du retour veineux- est inhérent à toute forme de ventilation mécanique par pression positive. Ce risque est d’autant plus élevé que la pression moyenne est élevée.</w:t>
+      </w:r>
+    </w:p>
+    <w:p>
+      <w:pPr>
+        <w:pStyle w:val="Titre2"/>
+      </w:pPr>
+      <w:bookmarkStart w:id="30" w:name="_Toc454365215"/>
+      <w:r>
+        <w:t>Baro/</w:t>
+      </w:r>
+      <w:proofErr w:type="spellStart"/>
+      <w:r>
+        <w:t>v</w:t>
+      </w:r>
+      <w:r>
+        <w:t>olutraumatisme</w:t>
+      </w:r>
+      <w:bookmarkEnd w:id="30"/>
+      <w:proofErr w:type="spellEnd"/>
+    </w:p>
+    <w:p>
+      <w:r>
+        <w:t xml:space="preserve">Comme pour toute autre forme de ventilation mécanique, le risque de </w:t>
+      </w:r>
+      <w:proofErr w:type="spellStart"/>
+      <w:r>
+        <w:t>baro</w:t>
+      </w:r>
+      <w:proofErr w:type="spellEnd"/>
+      <w:r>
+        <w:t>/</w:t>
+      </w:r>
+      <w:proofErr w:type="spellStart"/>
+      <w:r>
+        <w:t>volutrauma</w:t>
+      </w:r>
+      <w:r>
+        <w:t>tisme</w:t>
+      </w:r>
+      <w:proofErr w:type="spellEnd"/>
+      <w:r>
+        <w:t xml:space="preserve"> augmente avec</w:t>
+      </w:r>
+      <w:r>
+        <w:t> :</w:t>
       </w:r>
     </w:p>
     <w:p>
@@ -8902,22 +9945,7 @@
         </w:numPr>
       </w:pPr>
       <w:r>
-        <w:rPr>
-          <w:rFonts w:ascii="Cambria Math" w:hAnsi="Cambria Math" w:cs="Cambria Math"/>
-        </w:rPr>
-        <w:t>Diminuer l’amplitude des percussion</w:t>
-      </w:r>
-      <w:r>
-        <w:rPr>
-          <w:rFonts w:ascii="Cambria Math" w:hAnsi="Cambria Math" w:cs="Cambria Math"/>
-        </w:rPr>
-        <w:t>s</w:t>
-      </w:r>
-      <w:r>
-        <w:rPr>
-          <w:rFonts w:ascii="Cambria Math" w:hAnsi="Cambria Math" w:cs="Cambria Math"/>
-        </w:rPr>
-        <w:t xml:space="preserve"> à l’expiration (crête expiratoire à 10 mcH2O),</w:t>
+        <w:t>la différence entre la pression expiratoire et inspiratoire,</w:t>
       </w:r>
     </w:p>
     <w:p>
@@ -8929,185 +9957,6 @@
         </w:numPr>
       </w:pPr>
       <w:r>
-        <w:rPr>
-          <w:rFonts w:ascii="Cambria Math" w:hAnsi="Cambria Math" w:cs="Cambria Math"/>
-        </w:rPr>
-        <w:t>Diminuer l’amplitude des percussions à l’expiration (crête inspiratoire en dessous de 34 cmH2O),</w:t>
-      </w:r>
-    </w:p>
-    <w:p>
-      <w:pPr>
-        <w:pStyle w:val="TitreModule"/>
-      </w:pPr>
-      <w:r>
-        <w:lastRenderedPageBreak/>
-        <w:t> </w:t>
-      </w:r>
-      <w:bookmarkStart w:id="26" w:name="_Toc454365211"/>
-      <w:r>
-        <w:t>Complications</w:t>
-      </w:r>
-      <w:bookmarkEnd w:id="26"/>
-    </w:p>
-    <w:p>
-      <w:pPr>
-        <w:pStyle w:val="Titre2"/>
-      </w:pPr>
-      <w:bookmarkStart w:id="27" w:name="_Toc454365212"/>
-      <w:r>
-        <w:t>Obstruction de la sonde</w:t>
-      </w:r>
-      <w:bookmarkEnd w:id="27"/>
-    </w:p>
-    <w:p>
-      <w:r>
-        <w:t>Vu l’absence de monitorage du débit, il est nécessaire de faire preuve d’une vigilance accrue afin de détecter cette complications. Une obstruction importante de la sonde peut se manifester par :</w:t>
-      </w:r>
-    </w:p>
-    <w:p>
-      <w:pPr>
-        <w:pStyle w:val="Paragraphedeliste"/>
-        <w:numPr>
-          <w:ilvl w:val="0"/>
-          <w:numId w:val="35"/>
-        </w:numPr>
-      </w:pPr>
-      <w:r>
-        <w:t xml:space="preserve">Une augmentation des pressions de ventilation en l’absence de modification des réglages). </w:t>
-      </w:r>
-      <w:r>
-        <w:t>L’augmentation de la pression se fera de façon plus abrupte,</w:t>
-      </w:r>
-    </w:p>
-    <w:p>
-      <w:pPr>
-        <w:pStyle w:val="Paragraphedeliste"/>
-        <w:numPr>
-          <w:ilvl w:val="0"/>
-          <w:numId w:val="35"/>
-        </w:numPr>
-      </w:pPr>
-      <w:r>
-        <w:t>Une détérioration des échanges gazeux.</w:t>
-      </w:r>
-    </w:p>
-    <w:p>
-      <w:r>
-        <w:t>La perméabilité de la sonde peut être évaluée en y descendant un cathéter d’aspiration, que ce soit en cas de doute ou sur une base régulière.</w:t>
-      </w:r>
-    </w:p>
-    <w:p>
-      <w:r>
-        <w:t>Si l’abondance des sécrétions est problématique, le ballonnet du tube endotrachéal peut être partiellement dégonflé pour permettre à celles-ci de remonter dans l’oropharynx du patient. L’amplitude des percussions devra alors être réajustée à la hausse pour compenser la fuite créée.</w:t>
-      </w:r>
-    </w:p>
-    <w:p>
-      <w:pPr>
-        <w:pStyle w:val="Titre2"/>
-      </w:pPr>
-      <w:bookmarkStart w:id="28" w:name="_Toc454365213"/>
-      <w:r>
-        <w:t>Fuite ou déconnection</w:t>
-      </w:r>
-      <w:bookmarkEnd w:id="28"/>
-    </w:p>
-    <w:p>
-      <w:r>
-        <w:t xml:space="preserve">Une fuite </w:t>
-      </w:r>
-      <w:r>
-        <w:t xml:space="preserve">entre le phasitron et le patient ou au niveau du tube endotrachéal </w:t>
-      </w:r>
-      <w:r>
-        <w:t>se manifestera par une diminution des pressions mesurées en l’absence de modification des réglages. La courbe de pression aura une apparence atténuée.</w:t>
-      </w:r>
-    </w:p>
-    <w:p>
-      <w:r>
-        <w:t>Une fuite dans le circuit d’humidification n’aura pas d’influence sur les pressions de ventilations. Elle pourra par contre modifier la concentration en oxygène du mélange gazeur administré au patient (appel d’air ambiant).</w:t>
-      </w:r>
-    </w:p>
-    <w:p>
-      <w:pPr>
-        <w:pStyle w:val="Titre2"/>
-      </w:pPr>
-      <w:bookmarkStart w:id="29" w:name="_Toc454365214"/>
-      <w:r>
-        <w:t>Hypotension</w:t>
-      </w:r>
-      <w:bookmarkEnd w:id="29"/>
-    </w:p>
-    <w:p>
-      <w:r>
-        <w:t>Le risque d’hypotension –principalement par diminution du retour veineux- est inhérent à toute forme de ventilation mécanique par pression positive. Ce risque est d’autant plus élevé que la pression moyenne est élevée.</w:t>
-      </w:r>
-    </w:p>
-    <w:p>
-      <w:pPr>
-        <w:pStyle w:val="Titre2"/>
-      </w:pPr>
-      <w:bookmarkStart w:id="30" w:name="_Toc454365215"/>
-      <w:r>
-        <w:t>Baro/</w:t>
-      </w:r>
-      <w:proofErr w:type="spellStart"/>
-      <w:r>
-        <w:t>v</w:t>
-      </w:r>
-      <w:r>
-        <w:t>olutraumatisme</w:t>
-      </w:r>
-      <w:bookmarkEnd w:id="30"/>
-      <w:proofErr w:type="spellEnd"/>
-    </w:p>
-    <w:p>
-      <w:r>
-        <w:t xml:space="preserve">Comme pour toute autre forme de ventilation mécanique, le risque de </w:t>
-      </w:r>
-      <w:proofErr w:type="spellStart"/>
-      <w:r>
-        <w:t>baro</w:t>
-      </w:r>
-      <w:proofErr w:type="spellEnd"/>
-      <w:r>
-        <w:t>/</w:t>
-      </w:r>
-      <w:proofErr w:type="spellStart"/>
-      <w:r>
-        <w:t>volutrauma</w:t>
-      </w:r>
-      <w:r>
-        <w:t>tisme</w:t>
-      </w:r>
-      <w:proofErr w:type="spellEnd"/>
-      <w:r>
-        <w:t xml:space="preserve"> augmente avec</w:t>
-      </w:r>
-      <w:r>
-        <w:t> :</w:t>
-      </w:r>
-    </w:p>
-    <w:p>
-      <w:pPr>
-        <w:pStyle w:val="Paragraphedeliste"/>
-        <w:numPr>
-          <w:ilvl w:val="0"/>
-          <w:numId w:val="33"/>
-        </w:numPr>
-      </w:pPr>
-      <w:r>
-        <w:t>la différence entre la pression expiratoire et inspiratoire,</w:t>
-      </w:r>
-    </w:p>
-    <w:p>
-      <w:pPr>
-        <w:pStyle w:val="Paragraphedeliste"/>
-        <w:numPr>
-          <w:ilvl w:val="0"/>
-          <w:numId w:val="33"/>
-        </w:numPr>
-      </w:pPr>
-      <w:r>
         <w:t>la pression alvéolaire maximale (pression de plateau).</w:t>
       </w:r>
     </w:p>
@@ -9220,8 +10069,25 @@
         <w:pStyle w:val="Titre2"/>
       </w:pPr>
       <w:r>
-        <w:lastRenderedPageBreak/>
-        <w:t>Espace mort iatrogène</w:t>
+        <w:t>Espace mort</w:t>
+      </w:r>
+      <w:r>
+        <w:fldChar w:fldCharType="begin"/>
+      </w:r>
+      <w:r>
+        <w:instrText xml:space="preserve"> XE "</w:instrText>
+      </w:r>
+      <w:r>
+        <w:instrText>Espace mort</w:instrText>
+      </w:r>
+      <w:r>
+        <w:instrText xml:space="preserve">" </w:instrText>
+      </w:r>
+      <w:r>
+        <w:fldChar w:fldCharType="end"/>
+      </w:r>
+      <w:r>
+        <w:t xml:space="preserve"> iatrogène</w:t>
       </w:r>
     </w:p>
     <w:p>
@@ -9257,82 +10123,13 @@
     </w:p>
     <w:p>
       <w:pPr>
-        <w:pStyle w:val="TitreModule"/>
-      </w:pPr>
-      <w:r>
-        <w:lastRenderedPageBreak/>
-        <w:t> </w:t>
-      </w:r>
-      <w:bookmarkStart w:id="31" w:name="_Toc454365216"/>
-      <w:r>
-        <w:t>Normes institutionnelles</w:t>
+        <w:pStyle w:val="TITRE00"/>
+      </w:pPr>
+      <w:bookmarkStart w:id="31" w:name="_Toc454365222"/>
+      <w:r>
+        <w:t>Index</w:t>
       </w:r>
       <w:bookmarkEnd w:id="31"/>
-    </w:p>
-    <w:p>
-      <w:pPr>
-        <w:pStyle w:val="Titre2"/>
-      </w:pPr>
-      <w:bookmarkStart w:id="32" w:name="_Toc454365217"/>
-      <w:r>
-        <w:t>Contrôle de qualité</w:t>
-      </w:r>
-      <w:bookmarkEnd w:id="32"/>
-    </w:p>
-    <w:p/>
-    <w:p>
-      <w:pPr>
-        <w:pStyle w:val="Titre2"/>
-      </w:pPr>
-      <w:bookmarkStart w:id="33" w:name="_Toc454365218"/>
-      <w:r>
-        <w:t>Prescription</w:t>
-      </w:r>
-      <w:bookmarkEnd w:id="33"/>
-    </w:p>
-    <w:p/>
-    <w:p>
-      <w:pPr>
-        <w:pStyle w:val="Titre2"/>
-      </w:pPr>
-      <w:bookmarkStart w:id="34" w:name="_Toc454365219"/>
-      <w:r>
-        <w:t>Surveillance clinique</w:t>
-      </w:r>
-      <w:bookmarkEnd w:id="34"/>
-    </w:p>
-    <w:p/>
-    <w:p>
-      <w:pPr>
-        <w:pStyle w:val="Titre2"/>
-      </w:pPr>
-      <w:bookmarkStart w:id="35" w:name="_Toc454365220"/>
-      <w:r>
-        <w:t>Documentation clinique</w:t>
-      </w:r>
-      <w:bookmarkEnd w:id="35"/>
-    </w:p>
-    <w:p/>
-    <w:p>
-      <w:pPr>
-        <w:pStyle w:val="Titre2"/>
-      </w:pPr>
-      <w:bookmarkStart w:id="36" w:name="_Toc454365221"/>
-      <w:r>
-        <w:t>Nettoyage et entretien</w:t>
-      </w:r>
-      <w:bookmarkEnd w:id="36"/>
-    </w:p>
-    <w:p>
-      <w:pPr>
-        <w:pStyle w:val="TITRE00"/>
-      </w:pPr>
-      <w:bookmarkStart w:id="37" w:name="_Toc454365222"/>
-      <w:r>
-        <w:lastRenderedPageBreak/>
-        <w:t>Index</w:t>
-      </w:r>
-      <w:bookmarkEnd w:id="37"/>
     </w:p>
     <w:p>
       <w:pPr>
@@ -9340,8 +10137,8 @@
           <w:noProof/>
         </w:rPr>
         <w:sectPr>
-          <w:headerReference w:type="default" r:id="rId17"/>
-          <w:footerReference w:type="default" r:id="rId18"/>
+          <w:headerReference w:type="default" r:id="rId19"/>
+          <w:footerReference w:type="default" r:id="rId20"/>
           <w:pgSz w:w="12240" w:h="15840" w:code="1"/>
           <w:pgMar w:top="1440" w:right="1797" w:bottom="1440" w:left="1797" w:header="709" w:footer="709" w:gutter="0"/>
           <w:pgNumType w:start="0"/>
@@ -9378,7 +10175,6 @@
         <w:rPr>
           <w:noProof/>
         </w:rPr>
-        <w:lastRenderedPageBreak/>
         <w:t>Convection</w:t>
       </w:r>
       <w:r>
@@ -9386,7 +10182,7 @@
           <w:noProof/>
         </w:rPr>
         <w:tab/>
-        <w:t>2</w:t>
+        <w:t>3</w:t>
       </w:r>
     </w:p>
     <w:p>
@@ -9410,7 +10206,7 @@
           <w:noProof/>
         </w:rPr>
         <w:tab/>
-        <w:t>2</w:t>
+        <w:t>3</w:t>
       </w:r>
     </w:p>
     <w:p>
@@ -9427,14 +10223,14 @@
         <w:rPr>
           <w:noProof/>
         </w:rPr>
-        <w:t>hypercapnie</w:t>
+        <w:t>Espace mort</w:t>
       </w:r>
       <w:r>
         <w:rPr>
           <w:noProof/>
         </w:rPr>
         <w:tab/>
-        <w:t>11</w:t>
+        <w:t>16</w:t>
       </w:r>
     </w:p>
     <w:p>
@@ -9451,14 +10247,14 @@
         <w:rPr>
           <w:noProof/>
         </w:rPr>
-        <w:t>hypocapnie</w:t>
+        <w:t>hypercapnie</w:t>
       </w:r>
       <w:r>
         <w:rPr>
           <w:noProof/>
         </w:rPr>
         <w:tab/>
-        <w:t>11</w:t>
+        <w:t>13</w:t>
       </w:r>
     </w:p>
     <w:p>
@@ -9475,14 +10271,14 @@
         <w:rPr>
           <w:noProof/>
         </w:rPr>
-        <w:t>hypoxémie</w:t>
+        <w:t>hypocapnie</w:t>
       </w:r>
       <w:r>
         <w:rPr>
           <w:noProof/>
         </w:rPr>
         <w:tab/>
-        <w:t>11</w:t>
+        <w:t>14</w:t>
       </w:r>
     </w:p>
     <w:p>
@@ -9499,6 +10295,30 @@
         <w:rPr>
           <w:noProof/>
         </w:rPr>
+        <w:t>hypoxémie</w:t>
+      </w:r>
+      <w:r>
+        <w:rPr>
+          <w:noProof/>
+        </w:rPr>
+        <w:tab/>
+        <w:t>13</w:t>
+      </w:r>
+    </w:p>
+    <w:p>
+      <w:pPr>
+        <w:pStyle w:val="Index1"/>
+        <w:tabs>
+          <w:tab w:val="right" w:leader="dot" w:pos="3953"/>
+        </w:tabs>
+        <w:rPr>
+          <w:noProof/>
+        </w:rPr>
+      </w:pPr>
+      <w:r>
+        <w:rPr>
+          <w:noProof/>
+        </w:rPr>
         <w:t>Percussion</w:t>
       </w:r>
     </w:p>
@@ -9516,7 +10336,6 @@
         <w:rPr>
           <w:noProof/>
         </w:rPr>
-        <w:lastRenderedPageBreak/>
         <w:t>Définition</w:t>
       </w:r>
       <w:r>
@@ -9524,7 +10343,7 @@
           <w:noProof/>
         </w:rPr>
         <w:tab/>
-        <w:t>2</w:t>
+        <w:t>3</w:t>
       </w:r>
     </w:p>
     <w:p>
@@ -9565,7 +10384,7 @@
           <w:noProof/>
         </w:rPr>
         <w:tab/>
-        <w:t>9</w:t>
+        <w:t>10</w:t>
       </w:r>
     </w:p>
     <w:p>
@@ -9589,7 +10408,7 @@
           <w:noProof/>
         </w:rPr>
         <w:tab/>
-        <w:t>6</w:t>
+        <w:t>7</w:t>
       </w:r>
     </w:p>
     <w:p>
@@ -9613,7 +10432,7 @@
           <w:noProof/>
         </w:rPr>
         <w:tab/>
-        <w:t>2</w:t>
+        <w:t>3</w:t>
       </w:r>
     </w:p>
     <w:p>
@@ -9637,7 +10456,7 @@
           <w:noProof/>
         </w:rPr>
         <w:tab/>
-        <w:t>8</w:t>
+        <w:t>9</w:t>
       </w:r>
     </w:p>
     <w:p>
@@ -9657,7 +10476,6 @@
     </w:p>
     <w:p>
       <w:r>
-        <w:lastRenderedPageBreak/>
         <w:fldChar w:fldCharType="end"/>
       </w:r>
     </w:p>
@@ -9673,27 +10491,6 @@
 </w:document>
 </file>
 
-<file path=word/comments.xml><?xml version="1.0" encoding="utf-8"?>
-<w:comments xmlns:wpc="http://schemas.microsoft.com/office/word/2010/wordprocessingCanvas" xmlns:mc="http://schemas.openxmlformats.org/markup-compatibility/2006" xmlns:o="urn:schemas-microsoft-com:office:office" xmlns:r="http://schemas.openxmlformats.org/officeDocument/2006/relationships" xmlns:m="http://schemas.openxmlformats.org/officeDocument/2006/math" xmlns:v="urn:schemas-microsoft-com:vml" xmlns:wp14="http://schemas.microsoft.com/office/word/2010/wordprocessingDrawing" xmlns:wp="http://schemas.openxmlformats.org/drawingml/2006/wordprocessingDrawing" xmlns:w10="urn:schemas-microsoft-com:office:word" xmlns:w="http://schemas.openxmlformats.org/wordprocessingml/2006/main" xmlns:w14="http://schemas.microsoft.com/office/word/2010/wordml" xmlns:wpg="http://schemas.microsoft.com/office/word/2010/wordprocessingGroup" xmlns:wpi="http://schemas.microsoft.com/office/word/2010/wordprocessingInk" xmlns:wne="http://schemas.microsoft.com/office/word/2006/wordml" xmlns:wps="http://schemas.microsoft.com/office/word/2010/wordprocessingShape" mc:Ignorable="w14 wp14">
-  <w:comment w:id="15" w:author="p0023885" w:date="2016-06-22T08:56:00Z" w:initials="Nicolas">
-    <w:p>
-      <w:pPr>
-        <w:pStyle w:val="Commentaire"/>
-      </w:pPr>
-      <w:r>
-        <w:rPr>
-          <w:rStyle w:val="Marquedecommentaire"/>
-        </w:rPr>
-        <w:annotationRef/>
-      </w:r>
-      <w:r>
-        <w:t>Ajouter illustration.</w:t>
-      </w:r>
-    </w:p>
-  </w:comment>
-</w:comments>
-</file>
-
 <file path=word/commentsExtended.xml><?xml version="1.0" encoding="utf-8"?>
 <w15:commentsEx xmlns:wpc="http://schemas.microsoft.com/office/word/2010/wordprocessingCanvas" xmlns:mc="http://schemas.openxmlformats.org/markup-compatibility/2006" xmlns:o="urn:schemas-microsoft-com:office:office" xmlns:r="http://schemas.openxmlformats.org/officeDocument/2006/relationships" xmlns:m="http://schemas.openxmlformats.org/officeDocument/2006/math" xmlns:v="urn:schemas-microsoft-com:vml" xmlns:wp14="http://schemas.microsoft.com/office/word/2010/wordprocessingDrawing" xmlns:wp="http://schemas.openxmlformats.org/drawingml/2006/wordprocessingDrawing" xmlns:w10="urn:schemas-microsoft-com:office:word" xmlns:w="http://schemas.openxmlformats.org/wordprocessingml/2006/main" xmlns:w14="http://schemas.microsoft.com/office/word/2010/wordml" xmlns:w15="http://schemas.microsoft.com/office/word/2012/wordml" xmlns:wpg="http://schemas.microsoft.com/office/word/2010/wordprocessingGroup" xmlns:wpi="http://schemas.microsoft.com/office/word/2010/wordprocessingInk" xmlns:wne="http://schemas.microsoft.com/office/word/2006/wordml" xmlns:wps="http://schemas.microsoft.com/office/word/2010/wordprocessingShape" mc:Ignorable="w14 w15 wp14">
   <w15:commentEx w15:paraId="24B6336E" w15:done="0"/>
@@ -9779,7 +10576,7 @@
         <w:sz w:val="16"/>
         <w:lang w:val="fr-FR"/>
       </w:rPr>
-      <w:t>16</w:t>
+      <w:t>5</w:t>
     </w:r>
     <w:r>
       <w:rPr>
@@ -9877,7 +10674,6 @@
         <w:dataBinding w:prefixMappings="xmlns:ns0='http://purl.org/dc/elements/1.1/' xmlns:ns1='http://schemas.openxmlformats.org/package/2006/metadata/core-properties' " w:xpath="/ns1:coreProperties[1]/ns0:title[1]" w:storeItemID="{6C3C8BC8-F283-45AE-878A-BAB7291924A1}"/>
         <w:text/>
       </w:sdtPr>
-      <w:sdtEndPr/>
       <w:sdtContent>
         <w:r>
           <w:t>Formation à l'utilisation du VDR-4</w:t>
@@ -9890,27 +10686,14 @@
     <w:r>
       <w:tab/>
     </w:r>
-    <w:r>
-      <w:fldChar w:fldCharType="begin"/>
-    </w:r>
-    <w:r>
-      <w:instrText xml:space="preserve"> STYLEREF  "Titre Module"  \* MERGEFORMAT </w:instrText>
-    </w:r>
-    <w:r>
-      <w:fldChar w:fldCharType="separate"/>
-    </w:r>
-    <w:r>
-      <w:rPr>
-        <w:noProof/>
-      </w:rPr>
-      <w:t>Normes institutionnelles</w:t>
-    </w:r>
-    <w:r>
-      <w:rPr>
-        <w:noProof/>
-      </w:rPr>
-      <w:fldChar w:fldCharType="end"/>
-    </w:r>
+    <w:fldSimple w:instr=" STYLEREF  &quot;Titre Module&quot;  \* MERGEFORMAT ">
+      <w:r>
+        <w:rPr>
+          <w:noProof/>
+        </w:rPr>
+        <w:t>Composantes du système</w:t>
+      </w:r>
+    </w:fldSimple>
   </w:p>
 </w:hdr>
 </file>
@@ -12237,6 +13020,119 @@
     </w:lvl>
   </w:abstractNum>
   <w:abstractNum w:abstractNumId="29">
+    <w:nsid w:val="687C22C1"/>
+    <w:multiLevelType w:val="hybridMultilevel"/>
+    <w:tmpl w:val="125CA1F6"/>
+    <w:lvl w:ilvl="0" w:tplc="0C0C0001">
+      <w:start w:val="1"/>
+      <w:numFmt w:val="bullet"/>
+      <w:lvlText w:val=""/>
+      <w:lvlJc w:val="left"/>
+      <w:pPr>
+        <w:ind w:left="720" w:hanging="360"/>
+      </w:pPr>
+      <w:rPr>
+        <w:rFonts w:ascii="Symbol" w:hAnsi="Symbol" w:hint="default"/>
+      </w:rPr>
+    </w:lvl>
+    <w:lvl w:ilvl="1" w:tplc="0C0C0003" w:tentative="1">
+      <w:start w:val="1"/>
+      <w:numFmt w:val="bullet"/>
+      <w:lvlText w:val="o"/>
+      <w:lvlJc w:val="left"/>
+      <w:pPr>
+        <w:ind w:left="1440" w:hanging="360"/>
+      </w:pPr>
+      <w:rPr>
+        <w:rFonts w:ascii="Courier New" w:hAnsi="Courier New" w:cs="Courier New" w:hint="default"/>
+      </w:rPr>
+    </w:lvl>
+    <w:lvl w:ilvl="2" w:tplc="0C0C0005" w:tentative="1">
+      <w:start w:val="1"/>
+      <w:numFmt w:val="bullet"/>
+      <w:lvlText w:val=""/>
+      <w:lvlJc w:val="left"/>
+      <w:pPr>
+        <w:ind w:left="2160" w:hanging="360"/>
+      </w:pPr>
+      <w:rPr>
+        <w:rFonts w:ascii="Wingdings" w:hAnsi="Wingdings" w:hint="default"/>
+      </w:rPr>
+    </w:lvl>
+    <w:lvl w:ilvl="3" w:tplc="0C0C0001" w:tentative="1">
+      <w:start w:val="1"/>
+      <w:numFmt w:val="bullet"/>
+      <w:lvlText w:val=""/>
+      <w:lvlJc w:val="left"/>
+      <w:pPr>
+        <w:ind w:left="2880" w:hanging="360"/>
+      </w:pPr>
+      <w:rPr>
+        <w:rFonts w:ascii="Symbol" w:hAnsi="Symbol" w:hint="default"/>
+      </w:rPr>
+    </w:lvl>
+    <w:lvl w:ilvl="4" w:tplc="0C0C0003" w:tentative="1">
+      <w:start w:val="1"/>
+      <w:numFmt w:val="bullet"/>
+      <w:lvlText w:val="o"/>
+      <w:lvlJc w:val="left"/>
+      <w:pPr>
+        <w:ind w:left="3600" w:hanging="360"/>
+      </w:pPr>
+      <w:rPr>
+        <w:rFonts w:ascii="Courier New" w:hAnsi="Courier New" w:cs="Courier New" w:hint="default"/>
+      </w:rPr>
+    </w:lvl>
+    <w:lvl w:ilvl="5" w:tplc="0C0C0005" w:tentative="1">
+      <w:start w:val="1"/>
+      <w:numFmt w:val="bullet"/>
+      <w:lvlText w:val=""/>
+      <w:lvlJc w:val="left"/>
+      <w:pPr>
+        <w:ind w:left="4320" w:hanging="360"/>
+      </w:pPr>
+      <w:rPr>
+        <w:rFonts w:ascii="Wingdings" w:hAnsi="Wingdings" w:hint="default"/>
+      </w:rPr>
+    </w:lvl>
+    <w:lvl w:ilvl="6" w:tplc="0C0C0001" w:tentative="1">
+      <w:start w:val="1"/>
+      <w:numFmt w:val="bullet"/>
+      <w:lvlText w:val=""/>
+      <w:lvlJc w:val="left"/>
+      <w:pPr>
+        <w:ind w:left="5040" w:hanging="360"/>
+      </w:pPr>
+      <w:rPr>
+        <w:rFonts w:ascii="Symbol" w:hAnsi="Symbol" w:hint="default"/>
+      </w:rPr>
+    </w:lvl>
+    <w:lvl w:ilvl="7" w:tplc="0C0C0003" w:tentative="1">
+      <w:start w:val="1"/>
+      <w:numFmt w:val="bullet"/>
+      <w:lvlText w:val="o"/>
+      <w:lvlJc w:val="left"/>
+      <w:pPr>
+        <w:ind w:left="5760" w:hanging="360"/>
+      </w:pPr>
+      <w:rPr>
+        <w:rFonts w:ascii="Courier New" w:hAnsi="Courier New" w:cs="Courier New" w:hint="default"/>
+      </w:rPr>
+    </w:lvl>
+    <w:lvl w:ilvl="8" w:tplc="0C0C0005" w:tentative="1">
+      <w:start w:val="1"/>
+      <w:numFmt w:val="bullet"/>
+      <w:lvlText w:val=""/>
+      <w:lvlJc w:val="left"/>
+      <w:pPr>
+        <w:ind w:left="6480" w:hanging="360"/>
+      </w:pPr>
+      <w:rPr>
+        <w:rFonts w:ascii="Wingdings" w:hAnsi="Wingdings" w:hint="default"/>
+      </w:rPr>
+    </w:lvl>
+  </w:abstractNum>
+  <w:abstractNum w:abstractNumId="30">
     <w:nsid w:val="70552E25"/>
     <w:multiLevelType w:val="hybridMultilevel"/>
     <w:tmpl w:val="FF064F26"/>
@@ -12349,7 +13245,7 @@
       </w:rPr>
     </w:lvl>
   </w:abstractNum>
-  <w:abstractNum w:abstractNumId="30">
+  <w:abstractNum w:abstractNumId="31">
     <w:nsid w:val="70FE7F58"/>
     <w:multiLevelType w:val="hybridMultilevel"/>
     <w:tmpl w:val="5AEA1E00"/>
@@ -12462,7 +13358,7 @@
       </w:rPr>
     </w:lvl>
   </w:abstractNum>
-  <w:abstractNum w:abstractNumId="31">
+  <w:abstractNum w:abstractNumId="32">
     <w:nsid w:val="75E1106E"/>
     <w:multiLevelType w:val="hybridMultilevel"/>
     <w:tmpl w:val="DF78AC1E"/>
@@ -12575,7 +13471,7 @@
       </w:rPr>
     </w:lvl>
   </w:abstractNum>
-  <w:abstractNum w:abstractNumId="32">
+  <w:abstractNum w:abstractNumId="33">
     <w:nsid w:val="76A279CC"/>
     <w:multiLevelType w:val="multilevel"/>
     <w:tmpl w:val="6924254C"/>
@@ -12688,7 +13584,7 @@
       </w:rPr>
     </w:lvl>
   </w:abstractNum>
-  <w:abstractNum w:abstractNumId="33">
+  <w:abstractNum w:abstractNumId="34">
     <w:nsid w:val="7E64078B"/>
     <w:multiLevelType w:val="hybridMultilevel"/>
     <w:tmpl w:val="407886B8"/>
@@ -12856,10 +13752,10 @@
     <w:abstractNumId w:val="27"/>
   </w:num>
   <w:num w:numId="19">
-    <w:abstractNumId w:val="33"/>
+    <w:abstractNumId w:val="34"/>
   </w:num>
   <w:num w:numId="20">
-    <w:abstractNumId w:val="32"/>
+    <w:abstractNumId w:val="33"/>
   </w:num>
   <w:num w:numId="21">
     <w:abstractNumId w:val="22"/>
@@ -12868,7 +13764,7 @@
     <w:abstractNumId w:val="19"/>
   </w:num>
   <w:num w:numId="23">
-    <w:abstractNumId w:val="31"/>
+    <w:abstractNumId w:val="32"/>
   </w:num>
   <w:num w:numId="24">
     <w:abstractNumId w:val="11"/>
@@ -12925,12 +13821,15 @@
     <w:abstractNumId w:val="13"/>
   </w:num>
   <w:num w:numId="33">
-    <w:abstractNumId w:val="30"/>
+    <w:abstractNumId w:val="31"/>
   </w:num>
   <w:num w:numId="34">
     <w:abstractNumId w:val="18"/>
   </w:num>
   <w:num w:numId="35">
+    <w:abstractNumId w:val="30"/>
+  </w:num>
+  <w:num w:numId="36">
     <w:abstractNumId w:val="29"/>
   </w:num>
 </w:numbering>
@@ -16158,7 +17057,7 @@
 </file>
 
 <file path=customXml/itemProps1.xml><?xml version="1.0" encoding="utf-8"?>
-<ds:datastoreItem xmlns:ds="http://schemas.openxmlformats.org/officeDocument/2006/customXml" ds:itemID="{88AB5C22-43E5-4BB6-84FA-430E2EF6FC80}">
+<ds:datastoreItem xmlns:ds="http://schemas.openxmlformats.org/officeDocument/2006/customXml" ds:itemID="{DAFA48FA-BA26-4CA2-88D2-5168337EFE7A}">
   <ds:schemaRefs>
     <ds:schemaRef ds:uri="http://schemas.openxmlformats.org/officeDocument/2006/bibliography"/>
   </ds:schemaRefs>

</xml_diff>